<commit_message>
added changes to resume
</commit_message>
<xml_diff>
--- a/My_Resume.docx
+++ b/My_Resume.docx
@@ -1,10 +1,28 @@
 
 <file path=word/document.xml><?xml version="1.0" encoding="utf-8"?>
-<w:document xmlns:wpc="http://schemas.microsoft.com/office/word/2010/wordprocessingCanvas" xmlns:cx="http://schemas.microsoft.com/office/drawing/2014/chartex" xmlns:cx1="http://schemas.microsoft.com/office/drawing/2015/9/8/chartex" xmlns:cx2="http://schemas.microsoft.com/office/drawing/2015/10/21/chartex" xmlns:cx3="http://schemas.microsoft.com/office/drawing/2016/5/9/chartex" xmlns:cx4="http://schemas.microsoft.com/office/drawing/2016/5/10/chartex" xmlns:cx5="http://schemas.microsoft.com/office/drawing/2016/5/11/chartex" xmlns:cx6="http://schemas.microsoft.com/office/drawing/2016/5/12/chartex" xmlns:cx7="http://schemas.microsoft.com/office/drawing/2016/5/13/chartex" xmlns:cx8="http://schemas.microsoft.com/office/drawing/2016/5/14/chartex" xmlns:mc="http://schemas.openxmlformats.org/markup-compatibility/2006" xmlns:aink="http://schemas.microsoft.com/office/drawing/2016/ink" xmlns:am3d="http://schemas.microsoft.com/office/drawing/2017/model3d" xmlns:o="urn:schemas-microsoft-com:office:office" xmlns:r="http://schemas.openxmlformats.org/officeDocument/2006/relationships" xmlns:m="http://schemas.openxmlformats.org/officeDocument/2006/math" xmlns:v="urn:schemas-microsoft-com:vml" xmlns:wp14="http://schemas.microsoft.com/office/word/2010/wordprocessingDrawing" xmlns:wp="http://schemas.openxmlformats.org/drawingml/2006/wordprocessingDrawing" xmlns:w10="urn:schemas-microsoft-com:office:word" xmlns:w="http://schemas.openxmlformats.org/wordprocessingml/2006/main" xmlns:w14="http://schemas.microsoft.com/office/word/2010/wordml" xmlns:w15="http://schemas.microsoft.com/office/word/2012/wordml" xmlns:w16cex="http://schemas.microsoft.com/office/word/2018/wordml/cex" xmlns:w16cid="http://schemas.microsoft.com/office/word/2016/wordml/cid" xmlns:w16="http://schemas.microsoft.com/office/word/2018/wordml" xmlns:w16sdtdh="http://schemas.microsoft.com/office/word/2020/wordml/sdtdatahash" xmlns:w16se="http://schemas.microsoft.com/office/word/2015/wordml/symex" xmlns:wpg="http://schemas.microsoft.com/office/word/2010/wordprocessingGroup" xmlns:wpi="http://schemas.microsoft.com/office/word/2010/wordprocessingInk" xmlns:wne="http://schemas.microsoft.com/office/word/2006/wordml" xmlns:wps="http://schemas.microsoft.com/office/word/2010/wordprocessingShape" mc:Ignorable="w14 w15 w16se w16cid w16 w16cex w16sdtdh wp14">
+<w:document xmlns:wpc="http://schemas.microsoft.com/office/word/2010/wordprocessingCanvas" xmlns:cx="http://schemas.microsoft.com/office/drawing/2014/chartex" xmlns:cx1="http://schemas.microsoft.com/office/drawing/2015/9/8/chartex" xmlns:cx2="http://schemas.microsoft.com/office/drawing/2015/10/21/chartex" xmlns:cx3="http://schemas.microsoft.com/office/drawing/2016/5/9/chartex" xmlns:cx4="http://schemas.microsoft.com/office/drawing/2016/5/10/chartex" xmlns:cx5="http://schemas.microsoft.com/office/drawing/2016/5/11/chartex" xmlns:cx6="http://schemas.microsoft.com/office/drawing/2016/5/12/chartex" xmlns:cx7="http://schemas.microsoft.com/office/drawing/2016/5/13/chartex" xmlns:cx8="http://schemas.microsoft.com/office/drawing/2016/5/14/chartex" xmlns:mc="http://schemas.openxmlformats.org/markup-compatibility/2006" xmlns:aink="http://schemas.microsoft.com/office/drawing/2016/ink" xmlns:am3d="http://schemas.microsoft.com/office/drawing/2017/model3d" xmlns:o="urn:schemas-microsoft-com:office:office" xmlns:oel="http://schemas.microsoft.com/office/2019/extlst" xmlns:r="http://schemas.openxmlformats.org/officeDocument/2006/relationships" xmlns:m="http://schemas.openxmlformats.org/officeDocument/2006/math" xmlns:v="urn:schemas-microsoft-com:vml" xmlns:wp14="http://schemas.microsoft.com/office/word/2010/wordprocessingDrawing" xmlns:wp="http://schemas.openxmlformats.org/drawingml/2006/wordprocessingDrawing" xmlns:w10="urn:schemas-microsoft-com:office:word" xmlns:w="http://schemas.openxmlformats.org/wordprocessingml/2006/main" xmlns:w14="http://schemas.microsoft.com/office/word/2010/wordml" xmlns:w15="http://schemas.microsoft.com/office/word/2012/wordml" xmlns:w16cex="http://schemas.microsoft.com/office/word/2018/wordml/cex" xmlns:w16cid="http://schemas.microsoft.com/office/word/2016/wordml/cid" xmlns:w16="http://schemas.microsoft.com/office/word/2018/wordml" xmlns:w16sdtdh="http://schemas.microsoft.com/office/word/2020/wordml/sdtdatahash" xmlns:w16se="http://schemas.microsoft.com/office/word/2015/wordml/symex" xmlns:wpg="http://schemas.microsoft.com/office/word/2010/wordprocessingGroup" xmlns:wpi="http://schemas.microsoft.com/office/word/2010/wordprocessingInk" xmlns:wne="http://schemas.microsoft.com/office/word/2006/wordml" xmlns:wps="http://schemas.microsoft.com/office/word/2010/wordprocessingShape" mc:Ignorable="w14 w15 w16se w16cid w16 w16cex w16sdtdh wp14">
   <w:body>
     <w:p>
       <w:pPr>
-        <w:spacing w:after="0" w:line="240" w:lineRule="auto"/>
+        <w:spacing w:after="0" w:line="216" w:lineRule="auto"/>
+        <w:rPr>
+          <w:b/>
+          <w:sz w:val="26"/>
+          <w:szCs w:val="26"/>
+        </w:rPr>
+      </w:pPr>
+      <w:r>
+        <w:rPr>
+          <w:b/>
+          <w:sz w:val="26"/>
+          <w:szCs w:val="26"/>
+        </w:rPr>
+        <w:t>EDUCATION</w:t>
+      </w:r>
+    </w:p>
+    <w:p>
+      <w:pPr>
+        <w:spacing w:after="0" w:line="48" w:lineRule="auto"/>
         <w:rPr>
           <w:b/>
           <w:sz w:val="28"/>
@@ -13,9 +31,666 @@
       </w:pPr>
       <w:r>
         <w:rPr>
-          <w:b/>
-          <w:sz w:val="28"/>
-          <w:szCs w:val="28"/>
+          <w:noProof/>
+        </w:rPr>
+        <mc:AlternateContent>
+          <mc:Choice Requires="wps">
+            <w:drawing>
+              <wp:anchor distT="0" distB="0" distL="114300" distR="114300" simplePos="0" relativeHeight="251686912" behindDoc="0" locked="0" layoutInCell="1" hidden="0" allowOverlap="1" wp14:anchorId="5E2334B2" wp14:editId="07A97A51">
+                <wp:simplePos x="0" y="0"/>
+                <wp:positionH relativeFrom="column">
+                  <wp:posOffset>1</wp:posOffset>
+                </wp:positionH>
+                <wp:positionV relativeFrom="paragraph">
+                  <wp:posOffset>25400</wp:posOffset>
+                </wp:positionV>
+                <wp:extent cx="6875253" cy="12700"/>
+                <wp:effectExtent l="0" t="0" r="0" b="0"/>
+                <wp:wrapNone/>
+                <wp:docPr id="5" name="Straight Arrow Connector 5"/>
+                <wp:cNvGraphicFramePr/>
+                <a:graphic xmlns:a="http://schemas.openxmlformats.org/drawingml/2006/main">
+                  <a:graphicData uri="http://schemas.microsoft.com/office/word/2010/wordprocessingShape">
+                    <wps:wsp>
+                      <wps:cNvCnPr/>
+                      <wps:spPr>
+                        <a:xfrm>
+                          <a:off x="1908374" y="3780000"/>
+                          <a:ext cx="6875253" cy="0"/>
+                        </a:xfrm>
+                        <a:prstGeom prst="straightConnector1">
+                          <a:avLst/>
+                        </a:prstGeom>
+                        <a:noFill/>
+                        <a:ln w="9525" cap="flat" cmpd="sng">
+                          <a:solidFill>
+                            <a:schemeClr val="dk1"/>
+                          </a:solidFill>
+                          <a:prstDash val="solid"/>
+                          <a:round/>
+                          <a:headEnd type="none" w="sm" len="sm"/>
+                          <a:tailEnd type="none" w="sm" len="sm"/>
+                        </a:ln>
+                      </wps:spPr>
+                      <wps:bodyPr/>
+                    </wps:wsp>
+                  </a:graphicData>
+                </a:graphic>
+                <wp14:sizeRelH relativeFrom="margin">
+                  <wp14:pctWidth>0</wp14:pctWidth>
+                </wp14:sizeRelH>
+                <wp14:sizeRelV relativeFrom="margin">
+                  <wp14:pctHeight>0</wp14:pctHeight>
+                </wp14:sizeRelV>
+              </wp:anchor>
+            </w:drawing>
+          </mc:Choice>
+          <mc:Fallback>
+            <w:pict>
+              <v:shapetype w14:anchorId="79B68E69" id="_x0000_t32" coordsize="21600,21600" o:spt="32" o:oned="t" path="m,l21600,21600e" filled="f">
+                <v:path arrowok="t" fillok="f" o:connecttype="none"/>
+                <o:lock v:ext="edit" shapetype="t"/>
+              </v:shapetype>
+              <v:shape id="Straight Arrow Connector 5" o:spid="_x0000_s1026" type="#_x0000_t32" style="position:absolute;margin-left:0;margin-top:2pt;width:541.35pt;height:1pt;z-index:251686912;visibility:visible;mso-wrap-style:square;mso-width-percent:0;mso-height-percent:0;mso-wrap-distance-left:9pt;mso-wrap-distance-top:0;mso-wrap-distance-right:9pt;mso-wrap-distance-bottom:0;mso-position-horizontal:absolute;mso-position-horizontal-relative:text;mso-position-vertical:absolute;mso-position-vertical-relative:text;mso-width-percent:0;mso-height-percent:0;mso-width-relative:margin;mso-height-relative:margin" o:gfxdata="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" strokecolor="black [3200]">
+                <v:stroke startarrowwidth="narrow" startarrowlength="short" endarrowwidth="narrow" endarrowlength="short"/>
+              </v:shape>
+            </w:pict>
+          </mc:Fallback>
+        </mc:AlternateContent>
+      </w:r>
+    </w:p>
+    <w:p>
+      <w:pPr>
+        <w:spacing w:after="0" w:line="216" w:lineRule="auto"/>
+        <w:rPr>
+          <w:sz w:val="20"/>
+          <w:szCs w:val="20"/>
+        </w:rPr>
+      </w:pPr>
+      <w:r>
+        <w:rPr>
+          <w:b/>
+          <w:i/>
+          <w:sz w:val="20"/>
+          <w:szCs w:val="20"/>
+        </w:rPr>
+        <w:t>Stony Brook University</w:t>
+      </w:r>
+      <w:r>
+        <w:rPr>
+          <w:sz w:val="20"/>
+          <w:szCs w:val="20"/>
+        </w:rPr>
+        <w:t xml:space="preserve">, Stony Brook, NY                    </w:t>
+      </w:r>
+      <w:r>
+        <w:rPr>
+          <w:sz w:val="20"/>
+          <w:szCs w:val="20"/>
+        </w:rPr>
+        <w:tab/>
+        <w:t xml:space="preserve">                                                  </w:t>
+      </w:r>
+      <w:r>
+        <w:rPr>
+          <w:b/>
+          <w:sz w:val="20"/>
+          <w:szCs w:val="20"/>
+        </w:rPr>
+        <w:t xml:space="preserve"> </w:t>
+      </w:r>
+      <w:r>
+        <w:rPr>
+          <w:sz w:val="20"/>
+          <w:szCs w:val="20"/>
+        </w:rPr>
+        <w:t xml:space="preserve">Anticipated Graduation Date May 2023 </w:t>
+      </w:r>
+    </w:p>
+    <w:p>
+      <w:pPr>
+        <w:spacing w:after="0" w:line="216" w:lineRule="auto"/>
+        <w:rPr>
+          <w:i/>
+          <w:iCs/>
+          <w:sz w:val="20"/>
+          <w:szCs w:val="20"/>
+        </w:rPr>
+      </w:pPr>
+      <w:r>
+        <w:rPr>
+          <w:i/>
+          <w:iCs/>
+          <w:sz w:val="20"/>
+          <w:szCs w:val="20"/>
+        </w:rPr>
+        <w:t xml:space="preserve">Bachelor of Science in Computer Science                 </w:t>
+      </w:r>
+      <w:r>
+        <w:rPr>
+          <w:i/>
+          <w:iCs/>
+          <w:sz w:val="20"/>
+          <w:szCs w:val="20"/>
+        </w:rPr>
+        <w:t xml:space="preserve"> </w:t>
+      </w:r>
+      <w:r>
+        <w:rPr>
+          <w:i/>
+          <w:iCs/>
+          <w:sz w:val="20"/>
+          <w:szCs w:val="20"/>
+        </w:rPr>
+        <w:tab/>
+      </w:r>
+      <w:r>
+        <w:rPr>
+          <w:i/>
+          <w:iCs/>
+          <w:sz w:val="20"/>
+          <w:szCs w:val="20"/>
+        </w:rPr>
+        <w:tab/>
+      </w:r>
+      <w:r>
+        <w:rPr>
+          <w:i/>
+          <w:iCs/>
+          <w:sz w:val="20"/>
+          <w:szCs w:val="20"/>
+        </w:rPr>
+        <w:tab/>
+      </w:r>
+      <w:r>
+        <w:rPr>
+          <w:i/>
+          <w:iCs/>
+          <w:sz w:val="20"/>
+          <w:szCs w:val="20"/>
+        </w:rPr>
+        <w:tab/>
+      </w:r>
+      <w:r>
+        <w:rPr>
+          <w:i/>
+          <w:iCs/>
+          <w:sz w:val="20"/>
+          <w:szCs w:val="20"/>
+        </w:rPr>
+        <w:tab/>
+      </w:r>
+      <w:r>
+        <w:rPr>
+          <w:i/>
+          <w:iCs/>
+          <w:sz w:val="20"/>
+          <w:szCs w:val="20"/>
+        </w:rPr>
+        <w:tab/>
+      </w:r>
+      <w:r>
+        <w:rPr>
+          <w:i/>
+          <w:iCs/>
+          <w:sz w:val="20"/>
+          <w:szCs w:val="20"/>
+        </w:rPr>
+        <w:tab/>
+      </w:r>
+      <w:r>
+        <w:rPr>
+          <w:i/>
+          <w:iCs/>
+          <w:sz w:val="20"/>
+          <w:szCs w:val="20"/>
+        </w:rPr>
+        <w:tab/>
+        <w:t xml:space="preserve">             </w:t>
+      </w:r>
+      <w:r>
+        <w:rPr>
+          <w:b/>
+          <w:sz w:val="20"/>
+          <w:szCs w:val="20"/>
+        </w:rPr>
+        <w:t>GPA: 3.</w:t>
+      </w:r>
+      <w:r>
+        <w:rPr>
+          <w:b/>
+          <w:sz w:val="20"/>
+          <w:szCs w:val="20"/>
+        </w:rPr>
+        <w:t>3</w:t>
+      </w:r>
+      <w:r>
+        <w:rPr>
+          <w:b/>
+          <w:sz w:val="20"/>
+          <w:szCs w:val="20"/>
+        </w:rPr>
+        <w:t xml:space="preserve">                               </w:t>
+      </w:r>
+    </w:p>
+    <w:p>
+      <w:pPr>
+        <w:tabs>
+          <w:tab w:val="left" w:pos="3450"/>
+        </w:tabs>
+        <w:spacing w:after="0" w:line="216" w:lineRule="auto"/>
+        <w:rPr>
+          <w:iCs/>
+          <w:sz w:val="20"/>
+          <w:szCs w:val="20"/>
+          <w:highlight w:val="white"/>
+        </w:rPr>
+      </w:pPr>
+      <w:r>
+        <w:rPr>
+          <w:b/>
+          <w:sz w:val="20"/>
+          <w:szCs w:val="20"/>
+          <w:highlight w:val="white"/>
+        </w:rPr>
+        <w:t xml:space="preserve">Relevant Coursework:  </w:t>
+      </w:r>
+      <w:r>
+        <w:rPr>
+          <w:bCs/>
+          <w:sz w:val="20"/>
+          <w:szCs w:val="20"/>
+          <w:highlight w:val="white"/>
+        </w:rPr>
+        <w:t>Programming Abstractions</w:t>
+      </w:r>
+      <w:r>
+        <w:rPr>
+          <w:bCs/>
+          <w:sz w:val="20"/>
+          <w:szCs w:val="20"/>
+          <w:highlight w:val="white"/>
+        </w:rPr>
+        <w:t>, Systems Fundamentals I</w:t>
+      </w:r>
+      <w:r>
+        <w:rPr>
+          <w:bCs/>
+          <w:sz w:val="20"/>
+          <w:szCs w:val="20"/>
+          <w:highlight w:val="white"/>
+        </w:rPr>
+        <w:t xml:space="preserve"> &amp; II</w:t>
+      </w:r>
+      <w:r>
+        <w:rPr>
+          <w:bCs/>
+          <w:sz w:val="20"/>
+          <w:szCs w:val="20"/>
+          <w:highlight w:val="white"/>
+        </w:rPr>
+        <w:t>, Theory of Computation</w:t>
+      </w:r>
+    </w:p>
+    <w:p>
+      <w:pPr>
+        <w:tabs>
+          <w:tab w:val="left" w:pos="3450"/>
+        </w:tabs>
+        <w:spacing w:after="0" w:line="240" w:lineRule="auto"/>
+        <w:rPr>
+          <w:iCs/>
+          <w:sz w:val="20"/>
+          <w:szCs w:val="20"/>
+          <w:highlight w:val="white"/>
+        </w:rPr>
+      </w:pPr>
+      <w:r>
+        <w:rPr>
+          <w:b/>
+          <w:bCs/>
+          <w:iCs/>
+          <w:sz w:val="20"/>
+          <w:szCs w:val="20"/>
+          <w:highlight w:val="white"/>
+        </w:rPr>
+        <w:t xml:space="preserve">Award: </w:t>
+      </w:r>
+      <w:r>
+        <w:rPr>
+          <w:iCs/>
+          <w:sz w:val="20"/>
+          <w:szCs w:val="20"/>
+          <w:highlight w:val="white"/>
+        </w:rPr>
+        <w:t xml:space="preserve">2021 </w:t>
+      </w:r>
+      <w:r>
+        <w:rPr>
+          <w:iCs/>
+          <w:sz w:val="20"/>
+          <w:szCs w:val="20"/>
+          <w:highlight w:val="white"/>
+        </w:rPr>
+        <w:t xml:space="preserve">Stony Brook </w:t>
+      </w:r>
+      <w:proofErr w:type="spellStart"/>
+      <w:r>
+        <w:rPr>
+          <w:iCs/>
+          <w:sz w:val="20"/>
+          <w:szCs w:val="20"/>
+          <w:highlight w:val="white"/>
+        </w:rPr>
+        <w:t>Hackathon@CEWIT</w:t>
+      </w:r>
+      <w:proofErr w:type="spellEnd"/>
+      <w:r>
+        <w:rPr>
+          <w:iCs/>
+          <w:sz w:val="20"/>
+          <w:szCs w:val="20"/>
+          <w:highlight w:val="white"/>
+        </w:rPr>
+        <w:t xml:space="preserve"> Award of Participation</w:t>
+      </w:r>
+    </w:p>
+    <w:p>
+      <w:pPr>
+        <w:spacing w:after="0" w:line="216" w:lineRule="auto"/>
+        <w:rPr>
+          <w:bCs/>
+          <w:iCs/>
+          <w:sz w:val="20"/>
+          <w:szCs w:val="20"/>
+        </w:rPr>
+      </w:pPr>
+      <w:r>
+        <w:rPr>
+          <w:b/>
+          <w:i/>
+          <w:sz w:val="20"/>
+          <w:szCs w:val="20"/>
+        </w:rPr>
+        <w:t>Suffolk County Community College</w:t>
+      </w:r>
+      <w:r>
+        <w:rPr>
+          <w:bCs/>
+          <w:iCs/>
+          <w:sz w:val="20"/>
+          <w:szCs w:val="20"/>
+        </w:rPr>
+        <w:t>, Selden, NY</w:t>
+      </w:r>
+      <w:r>
+        <w:rPr>
+          <w:b/>
+          <w:i/>
+          <w:sz w:val="20"/>
+          <w:szCs w:val="20"/>
+        </w:rPr>
+        <w:tab/>
+      </w:r>
+      <w:r>
+        <w:rPr>
+          <w:b/>
+          <w:i/>
+          <w:sz w:val="20"/>
+          <w:szCs w:val="20"/>
+        </w:rPr>
+        <w:tab/>
+      </w:r>
+      <w:r>
+        <w:rPr>
+          <w:b/>
+          <w:i/>
+          <w:sz w:val="20"/>
+          <w:szCs w:val="20"/>
+        </w:rPr>
+        <w:tab/>
+      </w:r>
+      <w:r>
+        <w:rPr>
+          <w:b/>
+          <w:i/>
+          <w:sz w:val="20"/>
+          <w:szCs w:val="20"/>
+        </w:rPr>
+        <w:tab/>
+      </w:r>
+      <w:r>
+        <w:rPr>
+          <w:b/>
+          <w:i/>
+          <w:sz w:val="20"/>
+          <w:szCs w:val="20"/>
+        </w:rPr>
+        <w:tab/>
+      </w:r>
+      <w:r>
+        <w:rPr>
+          <w:b/>
+          <w:i/>
+          <w:sz w:val="20"/>
+          <w:szCs w:val="20"/>
+        </w:rPr>
+        <w:tab/>
+      </w:r>
+      <w:r>
+        <w:rPr>
+          <w:b/>
+          <w:i/>
+          <w:sz w:val="20"/>
+          <w:szCs w:val="20"/>
+        </w:rPr>
+        <w:tab/>
+        <w:t xml:space="preserve">         </w:t>
+      </w:r>
+      <w:r>
+        <w:rPr>
+          <w:bCs/>
+          <w:iCs/>
+          <w:sz w:val="20"/>
+          <w:szCs w:val="20"/>
+        </w:rPr>
+        <w:t>Graduated May 2021</w:t>
+      </w:r>
+    </w:p>
+    <w:p>
+      <w:pPr>
+        <w:spacing w:after="0" w:line="216" w:lineRule="auto"/>
+        <w:rPr>
+          <w:b/>
+          <w:bCs/>
+          <w:sz w:val="20"/>
+          <w:szCs w:val="20"/>
+        </w:rPr>
+      </w:pPr>
+      <w:r>
+        <w:rPr>
+          <w:i/>
+          <w:iCs/>
+          <w:sz w:val="20"/>
+          <w:szCs w:val="20"/>
+        </w:rPr>
+        <w:t>Associates</w:t>
+      </w:r>
+      <w:r>
+        <w:rPr>
+          <w:i/>
+          <w:iCs/>
+          <w:sz w:val="20"/>
+          <w:szCs w:val="20"/>
+        </w:rPr>
+        <w:t xml:space="preserve"> </w:t>
+      </w:r>
+      <w:r>
+        <w:rPr>
+          <w:i/>
+          <w:iCs/>
+          <w:sz w:val="20"/>
+          <w:szCs w:val="20"/>
+        </w:rPr>
+        <w:t xml:space="preserve">Degree in Computer Science    </w:t>
+      </w:r>
+      <w:r>
+        <w:rPr>
+          <w:i/>
+          <w:iCs/>
+          <w:sz w:val="20"/>
+          <w:szCs w:val="20"/>
+        </w:rPr>
+        <w:tab/>
+      </w:r>
+      <w:r>
+        <w:rPr>
+          <w:i/>
+          <w:iCs/>
+          <w:sz w:val="20"/>
+          <w:szCs w:val="20"/>
+        </w:rPr>
+        <w:tab/>
+      </w:r>
+      <w:r>
+        <w:rPr>
+          <w:i/>
+          <w:iCs/>
+          <w:sz w:val="20"/>
+          <w:szCs w:val="20"/>
+        </w:rPr>
+        <w:tab/>
+      </w:r>
+      <w:r>
+        <w:rPr>
+          <w:i/>
+          <w:iCs/>
+          <w:sz w:val="20"/>
+          <w:szCs w:val="20"/>
+        </w:rPr>
+        <w:tab/>
+      </w:r>
+      <w:r>
+        <w:rPr>
+          <w:i/>
+          <w:iCs/>
+          <w:sz w:val="20"/>
+          <w:szCs w:val="20"/>
+        </w:rPr>
+        <w:tab/>
+      </w:r>
+      <w:r>
+        <w:rPr>
+          <w:i/>
+          <w:iCs/>
+          <w:sz w:val="20"/>
+          <w:szCs w:val="20"/>
+        </w:rPr>
+        <w:tab/>
+      </w:r>
+      <w:r>
+        <w:rPr>
+          <w:i/>
+          <w:iCs/>
+          <w:sz w:val="20"/>
+          <w:szCs w:val="20"/>
+        </w:rPr>
+        <w:tab/>
+      </w:r>
+      <w:r>
+        <w:rPr>
+          <w:i/>
+          <w:iCs/>
+          <w:sz w:val="20"/>
+          <w:szCs w:val="20"/>
+        </w:rPr>
+        <w:tab/>
+      </w:r>
+      <w:r>
+        <w:rPr>
+          <w:i/>
+          <w:iCs/>
+          <w:sz w:val="20"/>
+          <w:szCs w:val="20"/>
+        </w:rPr>
+        <w:tab/>
+      </w:r>
+      <w:r>
+        <w:rPr>
+          <w:b/>
+          <w:bCs/>
+          <w:i/>
+          <w:iCs/>
+          <w:sz w:val="20"/>
+          <w:szCs w:val="20"/>
+        </w:rPr>
+        <w:t xml:space="preserve">              </w:t>
+      </w:r>
+      <w:r>
+        <w:rPr>
+          <w:b/>
+          <w:bCs/>
+          <w:sz w:val="20"/>
+          <w:szCs w:val="20"/>
+        </w:rPr>
+        <w:t>GPA:4.0</w:t>
+      </w:r>
+    </w:p>
+    <w:p>
+      <w:pPr>
+        <w:spacing w:after="0" w:line="240" w:lineRule="auto"/>
+        <w:rPr>
+          <w:sz w:val="20"/>
+          <w:szCs w:val="20"/>
+        </w:rPr>
+      </w:pPr>
+      <w:r>
+        <w:rPr>
+          <w:b/>
+          <w:bCs/>
+          <w:sz w:val="20"/>
+          <w:szCs w:val="20"/>
+        </w:rPr>
+        <w:t>Awards:</w:t>
+      </w:r>
+      <w:r>
+        <w:rPr>
+          <w:sz w:val="20"/>
+          <w:szCs w:val="20"/>
+        </w:rPr>
+        <w:t xml:space="preserve"> Deans List Fall 2019, Spring 2020, Fall 2020, Spring 2021, Maitland </w:t>
+      </w:r>
+      <w:proofErr w:type="spellStart"/>
+      <w:r>
+        <w:rPr>
+          <w:sz w:val="20"/>
+          <w:szCs w:val="20"/>
+        </w:rPr>
+        <w:t>Mascarenhas</w:t>
+      </w:r>
+      <w:proofErr w:type="spellEnd"/>
+      <w:r>
+        <w:rPr>
+          <w:sz w:val="20"/>
+          <w:szCs w:val="20"/>
+        </w:rPr>
+        <w:t xml:space="preserve"> Award, The Dean Afshar STEM and Career Technical Education Scholarship, Dr. Robert Frey Family Scholarship</w:t>
+      </w:r>
+    </w:p>
+    <w:p>
+      <w:pPr>
+        <w:spacing w:after="0" w:line="240" w:lineRule="auto"/>
+        <w:rPr>
+          <w:b/>
+          <w:sz w:val="26"/>
+          <w:szCs w:val="26"/>
+        </w:rPr>
+      </w:pPr>
+      <w:r>
+        <w:rPr>
+          <w:b/>
+          <w:sz w:val="26"/>
+          <w:szCs w:val="26"/>
         </w:rPr>
         <w:t>PROJECTS</w:t>
       </w:r>
@@ -112,7 +787,7 @@
           <w:szCs w:val="20"/>
           <w:highlight w:val="white"/>
         </w:rPr>
-        <w:t>Hiking Application</w:t>
+        <w:t>Personal Website</w:t>
       </w:r>
       <w:r>
         <w:rPr>
@@ -131,7 +806,17 @@
           <w:szCs w:val="20"/>
           <w:highlight w:val="white"/>
         </w:rPr>
-        <w:t xml:space="preserve"> Academic</w:t>
+        <w:t xml:space="preserve"> </w:t>
+      </w:r>
+      <w:r>
+        <w:rPr>
+          <w:b/>
+          <w:i/>
+          <w:sz w:val="20"/>
+          <w:szCs w:val="20"/>
+          <w:highlight w:val="white"/>
+        </w:rPr>
+        <w:t>HTML/CSS</w:t>
       </w:r>
       <w:r>
         <w:rPr>
@@ -207,7 +892,16 @@
           <w:szCs w:val="20"/>
           <w:shd w:val="clear" w:color="auto" w:fill="FFFFFF"/>
         </w:rPr>
-        <w:t>Hiking Tracker App utilizes data structures and algorithms to provide an efficient way to search, add and remove data. The Application allows the user to create an account to search and start hiking trails. The program's GUI was completed using CSS, Scene builder, and the database was completed using JavaFX, Eclipse IDE. The program also offers an admin interface which gives the admin more privileges to manipulate the hiking trails and users’ data.</w:t>
+        <w:t>Personal Website further detailing my experience, projects, and contact information. Developed through HTML</w:t>
+      </w:r>
+      <w:r>
+        <w:rPr>
+          <w:color w:val="000000"/>
+          <w:sz w:val="20"/>
+          <w:szCs w:val="20"/>
+          <w:shd w:val="clear" w:color="auto" w:fill="FFFFFF"/>
+        </w:rPr>
+        <w:t xml:space="preserve"> and CSS while utilizing GitHub Pages to deploy the webpage.</w:t>
       </w:r>
     </w:p>
     <w:p>
@@ -229,7 +923,7 @@
           <w:szCs w:val="20"/>
           <w:highlight w:val="white"/>
         </w:rPr>
-        <w:t>Library Application</w:t>
+        <w:t>Hiking Application</w:t>
       </w:r>
       <w:r>
         <w:rPr>
@@ -248,15 +942,25 @@
           <w:szCs w:val="20"/>
           <w:highlight w:val="white"/>
         </w:rPr>
-        <w:t xml:space="preserve"> Academic</w:t>
-      </w:r>
-      <w:r>
-        <w:rPr>
-          <w:sz w:val="20"/>
-          <w:szCs w:val="20"/>
-          <w:highlight w:val="white"/>
-        </w:rPr>
-        <w:t>, 2020</w:t>
+        <w:t xml:space="preserve"> </w:t>
+      </w:r>
+      <w:r>
+        <w:rPr>
+          <w:b/>
+          <w:i/>
+          <w:sz w:val="20"/>
+          <w:szCs w:val="20"/>
+          <w:highlight w:val="white"/>
+        </w:rPr>
+        <w:t>Java</w:t>
+      </w:r>
+      <w:r>
+        <w:rPr>
+          <w:sz w:val="20"/>
+          <w:szCs w:val="20"/>
+          <w:highlight w:val="white"/>
+        </w:rPr>
+        <w:t>, 2021</w:t>
       </w:r>
       <w:r>
         <w:rPr>
@@ -324,7 +1028,7 @@
           <w:szCs w:val="20"/>
           <w:shd w:val="clear" w:color="auto" w:fill="FFFFFF"/>
         </w:rPr>
-        <w:t>Library Application has two types of accounts the user can create Admins and Customers. This program allows Customers to rent books, which are due within a certain time period. The program collects data on books that are overdue in real time, which is viewable from the Admin Interface. This program was created using Eclipse IDE and JavaFX for the backend and Scene builder API for the frontend. As well was utilizing data structures such as Maps, Sets, and Linked Lists to provide for the quickest Big-O Time Complexity.</w:t>
+        <w:t>Hiking Tracker App utilizes data structures and algorithms to provide an efficient way to search, add and remove data. The Application allows the user to create an account to search and start hiking trails. The program's GUI was completed using CSS, Scene builder, and the database was completed using JavaFX, Eclipse IDE. The program also offers an admin interface which gives the admin more privileges to manipulate the hiking trails and users’ data.</w:t>
       </w:r>
     </w:p>
     <w:p>
@@ -346,7 +1050,7 @@
           <w:szCs w:val="20"/>
           <w:highlight w:val="white"/>
         </w:rPr>
-        <w:t>College Application</w:t>
+        <w:t>Library Application</w:t>
       </w:r>
       <w:r>
         <w:rPr>
@@ -365,15 +1069,42 @@
           <w:szCs w:val="20"/>
           <w:highlight w:val="white"/>
         </w:rPr>
-        <w:t xml:space="preserve"> Academic</w:t>
-      </w:r>
-      <w:r>
-        <w:rPr>
-          <w:sz w:val="20"/>
-          <w:szCs w:val="20"/>
-          <w:highlight w:val="white"/>
-        </w:rPr>
-        <w:t xml:space="preserve">, 2019                                                         </w:t>
+        <w:t xml:space="preserve"> </w:t>
+      </w:r>
+      <w:r>
+        <w:rPr>
+          <w:b/>
+          <w:i/>
+          <w:sz w:val="20"/>
+          <w:szCs w:val="20"/>
+          <w:highlight w:val="white"/>
+        </w:rPr>
+        <w:t>Java</w:t>
+      </w:r>
+      <w:r>
+        <w:rPr>
+          <w:sz w:val="20"/>
+          <w:szCs w:val="20"/>
+          <w:highlight w:val="white"/>
+        </w:rPr>
+        <w:t>, 2020</w:t>
+      </w:r>
+      <w:r>
+        <w:rPr>
+          <w:sz w:val="20"/>
+          <w:szCs w:val="20"/>
+          <w:highlight w:val="white"/>
+        </w:rPr>
+        <w:tab/>
+      </w:r>
+      <w:r>
+        <w:rPr>
+          <w:sz w:val="20"/>
+          <w:szCs w:val="20"/>
+          <w:highlight w:val="white"/>
+        </w:rPr>
+        <w:tab/>
+        <w:t xml:space="preserve">                                                            </w:t>
       </w:r>
       <w:r>
         <w:rPr>
@@ -424,7 +1155,25 @@
           <w:szCs w:val="20"/>
           <w:shd w:val="clear" w:color="auto" w:fill="FFFFFF"/>
         </w:rPr>
-        <w:t>College Editor Application allows a user to create and maintain data for the purposes of a College Environment. The user can create data such as textbooks, students, faculty, buildings, and courses. The program was created with JavaFX using an Eclipse IDE for both frontend and backend. The College Editor has Data Persistence abilities and allows the user to add, search, remove, and collect data to replicate a College Database.</w:t>
+        <w:t xml:space="preserve">Library Application has two types of accounts the user can create Admins and Customers. This program allows Customers to rent books, which are due within a certain time period. The program collects data on books that are overdue in real time, which is viewable from the Admin Interface. This program was created using Eclipse IDE and JavaFX for the backend and Scene builder API for the frontend. As well was utilizing data structures such as Maps, Sets, and Linked Lists to provide for the </w:t>
+      </w:r>
+      <w:r>
+        <w:rPr>
+          <w:color w:val="000000"/>
+          <w:sz w:val="20"/>
+          <w:szCs w:val="20"/>
+          <w:shd w:val="clear" w:color="auto" w:fill="FFFFFF"/>
+        </w:rPr>
+        <w:t>most efficient</w:t>
+      </w:r>
+      <w:r>
+        <w:rPr>
+          <w:color w:val="000000"/>
+          <w:sz w:val="20"/>
+          <w:szCs w:val="20"/>
+          <w:shd w:val="clear" w:color="auto" w:fill="FFFFFF"/>
+        </w:rPr>
+        <w:t xml:space="preserve"> Big-O Time Complexity.</w:t>
       </w:r>
     </w:p>
     <w:p>
@@ -439,6 +1188,116 @@
           <w:highlight w:val="white"/>
         </w:rPr>
       </w:pPr>
+      <w:r>
+        <w:rPr>
+          <w:b/>
+          <w:sz w:val="20"/>
+          <w:szCs w:val="20"/>
+          <w:highlight w:val="white"/>
+        </w:rPr>
+        <w:t>College Application</w:t>
+      </w:r>
+      <w:r>
+        <w:rPr>
+          <w:i/>
+          <w:sz w:val="20"/>
+          <w:szCs w:val="20"/>
+          <w:highlight w:val="white"/>
+        </w:rPr>
+        <w:t>,</w:t>
+      </w:r>
+      <w:r>
+        <w:rPr>
+          <w:b/>
+          <w:i/>
+          <w:sz w:val="20"/>
+          <w:szCs w:val="20"/>
+          <w:highlight w:val="white"/>
+        </w:rPr>
+        <w:t xml:space="preserve"> </w:t>
+      </w:r>
+      <w:r>
+        <w:rPr>
+          <w:b/>
+          <w:i/>
+          <w:sz w:val="20"/>
+          <w:szCs w:val="20"/>
+          <w:highlight w:val="white"/>
+        </w:rPr>
+        <w:t>Java</w:t>
+      </w:r>
+      <w:r>
+        <w:rPr>
+          <w:sz w:val="20"/>
+          <w:szCs w:val="20"/>
+          <w:highlight w:val="white"/>
+        </w:rPr>
+        <w:t xml:space="preserve">, 2019                                                         </w:t>
+      </w:r>
+      <w:r>
+        <w:rPr>
+          <w:sz w:val="20"/>
+          <w:szCs w:val="20"/>
+          <w:highlight w:val="white"/>
+        </w:rPr>
+        <w:tab/>
+      </w:r>
+      <w:r>
+        <w:rPr>
+          <w:sz w:val="20"/>
+          <w:szCs w:val="20"/>
+          <w:highlight w:val="white"/>
+        </w:rPr>
+        <w:tab/>
+      </w:r>
+      <w:r>
+        <w:rPr>
+          <w:sz w:val="20"/>
+          <w:szCs w:val="20"/>
+          <w:highlight w:val="white"/>
+        </w:rPr>
+        <w:tab/>
+        <w:t xml:space="preserve">  </w:t>
+      </w:r>
+    </w:p>
+    <w:p>
+      <w:pPr>
+        <w:numPr>
+          <w:ilvl w:val="0"/>
+          <w:numId w:val="1"/>
+        </w:numPr>
+        <w:tabs>
+          <w:tab w:val="left" w:pos="2730"/>
+        </w:tabs>
+        <w:spacing w:after="0" w:line="216" w:lineRule="auto"/>
+        <w:rPr>
+          <w:sz w:val="20"/>
+          <w:szCs w:val="20"/>
+          <w:highlight w:val="white"/>
+        </w:rPr>
+      </w:pPr>
+      <w:r>
+        <w:rPr>
+          <w:color w:val="000000"/>
+          <w:sz w:val="20"/>
+          <w:szCs w:val="20"/>
+          <w:shd w:val="clear" w:color="auto" w:fill="FFFFFF"/>
+        </w:rPr>
+        <w:t>College Editor Application allows a user to create and maintain data for the purposes of a College Environment. The user can create data such as textbooks, students, faculty, buildings, and courses. The program was created with JavaFX using an Eclipse IDE for both frontend and backend. The College Editor has Data Persistence abilities and allows the user to add, search, remove, and collect data to replicate a College Database.</w:t>
+      </w:r>
+    </w:p>
+    <w:p>
+      <w:pPr>
+        <w:tabs>
+          <w:tab w:val="left" w:pos="2730"/>
+        </w:tabs>
+        <w:spacing w:after="0" w:line="216" w:lineRule="auto"/>
+        <w:rPr>
+          <w:sz w:val="20"/>
+          <w:szCs w:val="20"/>
+          <w:highlight w:val="white"/>
+        </w:rPr>
+      </w:pPr>
     </w:p>
     <w:p>
       <w:pPr>
@@ -448,15 +1307,15 @@
         <w:spacing w:after="0" w:line="192" w:lineRule="auto"/>
         <w:rPr>
           <w:b/>
-          <w:sz w:val="20"/>
-          <w:szCs w:val="20"/>
-        </w:rPr>
-      </w:pPr>
-      <w:r>
-        <w:rPr>
-          <w:b/>
-          <w:sz w:val="28"/>
-          <w:szCs w:val="28"/>
+          <w:sz w:val="26"/>
+          <w:szCs w:val="26"/>
+        </w:rPr>
+      </w:pPr>
+      <w:r>
+        <w:rPr>
+          <w:b/>
+          <w:sz w:val="26"/>
+          <w:szCs w:val="26"/>
         </w:rPr>
         <w:t>SKILLS</w:t>
       </w:r>
@@ -573,779 +1432,117 @@
           <w:sz w:val="20"/>
           <w:szCs w:val="20"/>
         </w:rPr>
-        <w:t>Eclipse IDE, Visual Studio, and Github/GitBash</w:t>
+        <w:t xml:space="preserve">Eclipse IDE, Visual Studio, and </w:t>
+      </w:r>
+      <w:proofErr w:type="spellStart"/>
+      <w:r>
+        <w:rPr>
+          <w:sz w:val="20"/>
+          <w:szCs w:val="20"/>
+        </w:rPr>
+        <w:t>Github</w:t>
+      </w:r>
+      <w:proofErr w:type="spellEnd"/>
+      <w:r>
+        <w:rPr>
+          <w:sz w:val="20"/>
+          <w:szCs w:val="20"/>
+        </w:rPr>
+        <w:t>/</w:t>
+      </w:r>
+      <w:proofErr w:type="spellStart"/>
+      <w:r>
+        <w:rPr>
+          <w:sz w:val="20"/>
+          <w:szCs w:val="20"/>
+        </w:rPr>
+        <w:t>GitBash</w:t>
+      </w:r>
+      <w:proofErr w:type="spellEnd"/>
+      <w:r>
+        <w:rPr>
+          <w:sz w:val="20"/>
+          <w:szCs w:val="20"/>
+        </w:rPr>
+        <w:t>, Excel</w:t>
+      </w:r>
+      <w:r>
+        <w:rPr>
+          <w:i/>
+          <w:iCs/>
+          <w:sz w:val="20"/>
+          <w:szCs w:val="20"/>
+        </w:rPr>
+        <w:tab/>
+      </w:r>
+      <w:r>
+        <w:rPr>
+          <w:i/>
+          <w:iCs/>
+          <w:sz w:val="20"/>
+          <w:szCs w:val="20"/>
+        </w:rPr>
+        <w:tab/>
+      </w:r>
+      <w:r>
+        <w:rPr>
+          <w:i/>
+          <w:iCs/>
+          <w:sz w:val="20"/>
+          <w:szCs w:val="20"/>
+        </w:rPr>
+        <w:tab/>
+      </w:r>
+      <w:r>
+        <w:rPr>
+          <w:i/>
+          <w:iCs/>
+          <w:sz w:val="20"/>
+          <w:szCs w:val="20"/>
+        </w:rPr>
+        <w:tab/>
+        <w:t xml:space="preserve">              </w:t>
       </w:r>
     </w:p>
     <w:p>
       <w:pPr>
         <w:spacing w:after="0" w:line="216" w:lineRule="auto"/>
-        <w:ind w:left="360"/>
-        <w:rPr>
-          <w:sz w:val="20"/>
-          <w:szCs w:val="20"/>
-        </w:rPr>
-      </w:pPr>
-    </w:p>
-    <w:p>
-      <w:pPr>
-        <w:spacing w:after="0" w:line="216" w:lineRule="auto"/>
-        <w:rPr>
-          <w:b/>
-          <w:sz w:val="28"/>
-          <w:szCs w:val="28"/>
-        </w:rPr>
-      </w:pPr>
-      <w:r>
-        <w:rPr>
-          <w:b/>
-          <w:sz w:val="28"/>
-          <w:szCs w:val="28"/>
-        </w:rPr>
-        <w:t>EDUCATION</w:t>
-      </w:r>
-    </w:p>
-    <w:p>
-      <w:pPr>
-        <w:spacing w:after="0" w:line="48" w:lineRule="auto"/>
-        <w:rPr>
-          <w:b/>
-          <w:sz w:val="28"/>
-          <w:szCs w:val="28"/>
-        </w:rPr>
-      </w:pPr>
-      <w:r>
-        <w:rPr>
-          <w:noProof/>
-        </w:rPr>
-        <mc:AlternateContent>
-          <mc:Choice Requires="wps">
-            <w:drawing>
-              <wp:anchor distT="0" distB="0" distL="114300" distR="114300" simplePos="0" relativeHeight="251680768" behindDoc="0" locked="0" layoutInCell="1" hidden="0" allowOverlap="1" wp14:anchorId="1D59FBED" wp14:editId="202272DD">
-                <wp:simplePos x="0" y="0"/>
-                <wp:positionH relativeFrom="column">
-                  <wp:posOffset>1</wp:posOffset>
-                </wp:positionH>
-                <wp:positionV relativeFrom="paragraph">
-                  <wp:posOffset>25400</wp:posOffset>
-                </wp:positionV>
-                <wp:extent cx="6875253" cy="12700"/>
-                <wp:effectExtent l="0" t="0" r="0" b="0"/>
-                <wp:wrapNone/>
-                <wp:docPr id="5" name="Straight Arrow Connector 5"/>
-                <wp:cNvGraphicFramePr/>
-                <a:graphic xmlns:a="http://schemas.openxmlformats.org/drawingml/2006/main">
-                  <a:graphicData uri="http://schemas.microsoft.com/office/word/2010/wordprocessingShape">
-                    <wps:wsp>
-                      <wps:cNvCnPr/>
-                      <wps:spPr>
-                        <a:xfrm>
-                          <a:off x="1908374" y="3780000"/>
-                          <a:ext cx="6875253" cy="0"/>
-                        </a:xfrm>
-                        <a:prstGeom prst="straightConnector1">
-                          <a:avLst/>
-                        </a:prstGeom>
-                        <a:noFill/>
-                        <a:ln w="9525" cap="flat" cmpd="sng">
-                          <a:solidFill>
-                            <a:schemeClr val="dk1"/>
-                          </a:solidFill>
-                          <a:prstDash val="solid"/>
-                          <a:round/>
-                          <a:headEnd type="none" w="sm" len="sm"/>
-                          <a:tailEnd type="none" w="sm" len="sm"/>
-                        </a:ln>
-                      </wps:spPr>
-                      <wps:bodyPr/>
-                    </wps:wsp>
-                  </a:graphicData>
-                </a:graphic>
-                <wp14:sizeRelH relativeFrom="margin">
-                  <wp14:pctWidth>0</wp14:pctWidth>
-                </wp14:sizeRelH>
-                <wp14:sizeRelV relativeFrom="margin">
-                  <wp14:pctHeight>0</wp14:pctHeight>
-                </wp14:sizeRelV>
-              </wp:anchor>
-            </w:drawing>
-          </mc:Choice>
-          <mc:Fallback>
-            <w:pict>
-              <v:shape w14:anchorId="6E8D60B9" id="Straight Arrow Connector 5" o:spid="_x0000_s1026" type="#_x0000_t32" style="position:absolute;margin-left:0;margin-top:2pt;width:541.35pt;height:1pt;z-index:251680768;visibility:visible;mso-wrap-style:square;mso-width-percent:0;mso-height-percent:0;mso-wrap-distance-left:9pt;mso-wrap-distance-top:0;mso-wrap-distance-right:9pt;mso-wrap-distance-bottom:0;mso-position-horizontal:absolute;mso-position-horizontal-relative:text;mso-position-vertical:absolute;mso-position-vertical-relative:text;mso-width-percent:0;mso-height-percent:0;mso-width-relative:margin;mso-height-relative:margin" o:gfxdata="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" strokecolor="black [3200]">
-                <v:stroke startarrowwidth="narrow" startarrowlength="short" endarrowwidth="narrow" endarrowlength="short"/>
-              </v:shape>
-            </w:pict>
-          </mc:Fallback>
-        </mc:AlternateContent>
-      </w:r>
-    </w:p>
-    <w:p>
-      <w:pPr>
-        <w:spacing w:after="0" w:line="216" w:lineRule="auto"/>
-        <w:rPr>
-          <w:sz w:val="20"/>
-          <w:szCs w:val="20"/>
-        </w:rPr>
-      </w:pPr>
-      <w:r>
-        <w:rPr>
-          <w:b/>
-          <w:i/>
-          <w:sz w:val="20"/>
-          <w:szCs w:val="20"/>
-        </w:rPr>
-        <w:t>Stony Brook University</w:t>
-      </w:r>
-      <w:r>
-        <w:rPr>
-          <w:sz w:val="20"/>
-          <w:szCs w:val="20"/>
-        </w:rPr>
-        <w:t xml:space="preserve">, Stony Brook, NY                    </w:t>
-      </w:r>
-      <w:r>
-        <w:rPr>
-          <w:sz w:val="20"/>
-          <w:szCs w:val="20"/>
-        </w:rPr>
-        <w:tab/>
-        <w:t xml:space="preserve">                                                  </w:t>
-      </w:r>
-      <w:r>
-        <w:rPr>
-          <w:b/>
-          <w:sz w:val="20"/>
-          <w:szCs w:val="20"/>
-        </w:rPr>
-        <w:t xml:space="preserve"> </w:t>
-      </w:r>
-      <w:r>
-        <w:rPr>
-          <w:sz w:val="20"/>
-          <w:szCs w:val="20"/>
-        </w:rPr>
-        <w:t xml:space="preserve">Anticipated Graduation Date May 2023 </w:t>
-      </w:r>
-    </w:p>
-    <w:p>
-      <w:pPr>
-        <w:spacing w:after="0" w:line="216" w:lineRule="auto"/>
-        <w:rPr>
-          <w:i/>
-          <w:iCs/>
-          <w:sz w:val="20"/>
-          <w:szCs w:val="20"/>
-        </w:rPr>
-      </w:pPr>
-      <w:r>
-        <w:rPr>
-          <w:i/>
-          <w:iCs/>
-          <w:sz w:val="20"/>
-          <w:szCs w:val="20"/>
-        </w:rPr>
-        <w:t xml:space="preserve">Bachelor of Science in Computer Science                 </w:t>
-      </w:r>
-      <w:r>
-        <w:rPr>
-          <w:i/>
-          <w:iCs/>
-          <w:sz w:val="20"/>
-          <w:szCs w:val="20"/>
-        </w:rPr>
-        <w:t xml:space="preserve"> </w:t>
-      </w:r>
-      <w:r>
-        <w:rPr>
-          <w:i/>
-          <w:iCs/>
-          <w:sz w:val="20"/>
-          <w:szCs w:val="20"/>
-        </w:rPr>
-        <w:tab/>
-      </w:r>
-      <w:r>
-        <w:rPr>
-          <w:i/>
-          <w:iCs/>
-          <w:sz w:val="20"/>
-          <w:szCs w:val="20"/>
-        </w:rPr>
-        <w:tab/>
-      </w:r>
-      <w:r>
-        <w:rPr>
-          <w:i/>
-          <w:iCs/>
-          <w:sz w:val="20"/>
-          <w:szCs w:val="20"/>
-        </w:rPr>
-        <w:tab/>
-      </w:r>
-      <w:r>
-        <w:rPr>
-          <w:i/>
-          <w:iCs/>
-          <w:sz w:val="20"/>
-          <w:szCs w:val="20"/>
-        </w:rPr>
-        <w:tab/>
-      </w:r>
-      <w:r>
-        <w:rPr>
-          <w:i/>
-          <w:iCs/>
-          <w:sz w:val="20"/>
-          <w:szCs w:val="20"/>
-        </w:rPr>
-        <w:tab/>
-      </w:r>
-      <w:r>
-        <w:rPr>
-          <w:i/>
-          <w:iCs/>
-          <w:sz w:val="20"/>
-          <w:szCs w:val="20"/>
-        </w:rPr>
-        <w:tab/>
-      </w:r>
-      <w:r>
-        <w:rPr>
-          <w:i/>
-          <w:iCs/>
-          <w:sz w:val="20"/>
-          <w:szCs w:val="20"/>
-        </w:rPr>
-        <w:tab/>
-      </w:r>
-      <w:r>
-        <w:rPr>
-          <w:i/>
-          <w:iCs/>
-          <w:sz w:val="20"/>
-          <w:szCs w:val="20"/>
-        </w:rPr>
-        <w:tab/>
-        <w:t xml:space="preserve">             </w:t>
-      </w:r>
-      <w:r>
-        <w:rPr>
-          <w:b/>
-          <w:sz w:val="20"/>
-          <w:szCs w:val="20"/>
-        </w:rPr>
-        <w:t>GPA: 3.</w:t>
-      </w:r>
-      <w:r>
-        <w:rPr>
-          <w:b/>
-          <w:sz w:val="20"/>
-          <w:szCs w:val="20"/>
-        </w:rPr>
-        <w:t>4</w:t>
-      </w:r>
-      <w:r>
-        <w:rPr>
-          <w:b/>
-          <w:sz w:val="20"/>
-          <w:szCs w:val="20"/>
-        </w:rPr>
-        <w:t xml:space="preserve">                               </w:t>
-      </w:r>
-    </w:p>
-    <w:p>
-      <w:pPr>
-        <w:tabs>
-          <w:tab w:val="left" w:pos="3450"/>
-        </w:tabs>
-        <w:spacing w:after="0" w:line="216" w:lineRule="auto"/>
-        <w:rPr>
-          <w:iCs/>
-          <w:sz w:val="20"/>
-          <w:szCs w:val="20"/>
-          <w:highlight w:val="white"/>
-        </w:rPr>
-      </w:pPr>
-      <w:r>
-        <w:rPr>
-          <w:b/>
-          <w:sz w:val="20"/>
-          <w:szCs w:val="20"/>
-          <w:highlight w:val="white"/>
-        </w:rPr>
-        <w:t xml:space="preserve">Relevant Coursework:  </w:t>
-      </w:r>
-      <w:r>
         <w:rPr>
           <w:bCs/>
-          <w:sz w:val="20"/>
-          <w:szCs w:val="20"/>
-          <w:highlight w:val="white"/>
-        </w:rPr>
-        <w:t>Finite Mathematical Structures, Systems Fundamentals I, Theory of Computation</w:t>
-      </w:r>
-    </w:p>
-    <w:p>
-      <w:pPr>
-        <w:tabs>
-          <w:tab w:val="left" w:pos="3450"/>
-        </w:tabs>
-        <w:spacing w:after="0" w:line="240" w:lineRule="auto"/>
-        <w:rPr>
-          <w:iCs/>
-          <w:sz w:val="20"/>
-          <w:szCs w:val="20"/>
-          <w:highlight w:val="white"/>
-        </w:rPr>
-      </w:pPr>
-      <w:r>
-        <w:rPr>
-          <w:b/>
-          <w:bCs/>
-          <w:iCs/>
-          <w:sz w:val="20"/>
-          <w:szCs w:val="20"/>
-          <w:highlight w:val="white"/>
-        </w:rPr>
-        <w:t xml:space="preserve">Award: </w:t>
-      </w:r>
-      <w:r>
-        <w:rPr>
-          <w:iCs/>
-          <w:sz w:val="20"/>
-          <w:szCs w:val="20"/>
-          <w:highlight w:val="white"/>
-        </w:rPr>
-        <w:t>2021 Hackathon@CEWIT Award of Participation</w:t>
-      </w:r>
-    </w:p>
-    <w:p>
-      <w:pPr>
-        <w:spacing w:after="0" w:line="216" w:lineRule="auto"/>
-        <w:rPr>
-          <w:bCs/>
-          <w:iCs/>
-          <w:sz w:val="20"/>
-          <w:szCs w:val="20"/>
-        </w:rPr>
-      </w:pPr>
-      <w:r>
-        <w:rPr>
-          <w:b/>
-          <w:i/>
-          <w:sz w:val="20"/>
-          <w:szCs w:val="20"/>
-        </w:rPr>
-        <w:t>Suffolk County Community College</w:t>
-      </w:r>
-      <w:r>
-        <w:rPr>
-          <w:bCs/>
-          <w:iCs/>
-          <w:sz w:val="20"/>
-          <w:szCs w:val="20"/>
-        </w:rPr>
-        <w:t>, Selden, NY</w:t>
-      </w:r>
-      <w:r>
-        <w:rPr>
-          <w:b/>
-          <w:i/>
-          <w:sz w:val="20"/>
-          <w:szCs w:val="20"/>
-        </w:rPr>
-        <w:tab/>
-      </w:r>
-      <w:r>
-        <w:rPr>
-          <w:b/>
-          <w:i/>
-          <w:sz w:val="20"/>
-          <w:szCs w:val="20"/>
-        </w:rPr>
-        <w:tab/>
-      </w:r>
-      <w:r>
-        <w:rPr>
-          <w:b/>
-          <w:i/>
-          <w:sz w:val="20"/>
-          <w:szCs w:val="20"/>
-        </w:rPr>
-        <w:tab/>
-      </w:r>
-      <w:r>
-        <w:rPr>
-          <w:b/>
-          <w:i/>
-          <w:sz w:val="20"/>
-          <w:szCs w:val="20"/>
-        </w:rPr>
-        <w:tab/>
-      </w:r>
-      <w:r>
-        <w:rPr>
-          <w:b/>
-          <w:i/>
-          <w:sz w:val="20"/>
-          <w:szCs w:val="20"/>
-        </w:rPr>
-        <w:tab/>
-      </w:r>
-      <w:r>
-        <w:rPr>
-          <w:b/>
-          <w:i/>
-          <w:sz w:val="20"/>
-          <w:szCs w:val="20"/>
-        </w:rPr>
-        <w:tab/>
-      </w:r>
-      <w:r>
-        <w:rPr>
-          <w:b/>
-          <w:i/>
-          <w:sz w:val="20"/>
-          <w:szCs w:val="20"/>
-        </w:rPr>
-        <w:tab/>
-        <w:t xml:space="preserve">         </w:t>
-      </w:r>
-      <w:r>
-        <w:rPr>
-          <w:bCs/>
-          <w:iCs/>
-          <w:sz w:val="20"/>
-          <w:szCs w:val="20"/>
-        </w:rPr>
-        <w:t>Graduated May 2021</w:t>
-      </w:r>
-    </w:p>
-    <w:p>
-      <w:pPr>
-        <w:spacing w:after="0" w:line="216" w:lineRule="auto"/>
-        <w:rPr>
-          <w:b/>
-          <w:bCs/>
-          <w:sz w:val="20"/>
-          <w:szCs w:val="20"/>
-        </w:rPr>
-      </w:pPr>
-      <w:r>
-        <w:rPr>
-          <w:i/>
-          <w:iCs/>
-          <w:sz w:val="20"/>
-          <w:szCs w:val="20"/>
-        </w:rPr>
-        <w:t>Associates</w:t>
-      </w:r>
-      <w:r>
-        <w:rPr>
-          <w:i/>
-          <w:iCs/>
-          <w:sz w:val="20"/>
-          <w:szCs w:val="20"/>
-        </w:rPr>
-        <w:t xml:space="preserve"> </w:t>
-      </w:r>
-      <w:r>
-        <w:rPr>
-          <w:i/>
-          <w:iCs/>
-          <w:sz w:val="20"/>
-          <w:szCs w:val="20"/>
-        </w:rPr>
-        <w:t xml:space="preserve">Degree in Computer Science    </w:t>
-      </w:r>
-      <w:r>
-        <w:rPr>
-          <w:i/>
-          <w:iCs/>
-          <w:sz w:val="20"/>
-          <w:szCs w:val="20"/>
-        </w:rPr>
-        <w:tab/>
-      </w:r>
-      <w:r>
-        <w:rPr>
-          <w:i/>
-          <w:iCs/>
-          <w:sz w:val="20"/>
-          <w:szCs w:val="20"/>
-        </w:rPr>
-        <w:tab/>
-      </w:r>
-      <w:r>
-        <w:rPr>
-          <w:i/>
-          <w:iCs/>
-          <w:sz w:val="20"/>
-          <w:szCs w:val="20"/>
-        </w:rPr>
-        <w:tab/>
-      </w:r>
-      <w:r>
-        <w:rPr>
-          <w:i/>
-          <w:iCs/>
-          <w:sz w:val="20"/>
-          <w:szCs w:val="20"/>
-        </w:rPr>
-        <w:tab/>
-      </w:r>
-      <w:r>
-        <w:rPr>
-          <w:i/>
-          <w:iCs/>
-          <w:sz w:val="20"/>
-          <w:szCs w:val="20"/>
-        </w:rPr>
-        <w:tab/>
-      </w:r>
-      <w:r>
-        <w:rPr>
-          <w:i/>
-          <w:iCs/>
-          <w:sz w:val="20"/>
-          <w:szCs w:val="20"/>
-        </w:rPr>
-        <w:tab/>
-      </w:r>
-      <w:r>
-        <w:rPr>
-          <w:i/>
-          <w:iCs/>
-          <w:sz w:val="20"/>
-          <w:szCs w:val="20"/>
-        </w:rPr>
-        <w:tab/>
-      </w:r>
-      <w:r>
-        <w:rPr>
-          <w:i/>
-          <w:iCs/>
-          <w:sz w:val="20"/>
-          <w:szCs w:val="20"/>
-        </w:rPr>
-        <w:tab/>
-      </w:r>
-      <w:r>
-        <w:rPr>
-          <w:i/>
-          <w:iCs/>
-          <w:sz w:val="20"/>
-          <w:szCs w:val="20"/>
-        </w:rPr>
-        <w:tab/>
-      </w:r>
-      <w:r>
-        <w:rPr>
-          <w:b/>
-          <w:bCs/>
-          <w:i/>
-          <w:iCs/>
-          <w:sz w:val="20"/>
-          <w:szCs w:val="20"/>
-        </w:rPr>
-        <w:t xml:space="preserve">              </w:t>
-      </w:r>
-      <w:r>
-        <w:rPr>
-          <w:b/>
-          <w:bCs/>
-          <w:sz w:val="20"/>
-          <w:szCs w:val="20"/>
-        </w:rPr>
-        <w:t>GPA:4.0</w:t>
-      </w:r>
-    </w:p>
-    <w:p>
-      <w:pPr>
-        <w:spacing w:after="0" w:line="216" w:lineRule="auto"/>
-        <w:rPr>
-          <w:bCs/>
-          <w:iCs/>
-          <w:sz w:val="20"/>
-          <w:szCs w:val="20"/>
-        </w:rPr>
-      </w:pPr>
-      <w:r>
-        <w:rPr>
-          <w:b/>
-          <w:bCs/>
-          <w:sz w:val="20"/>
-          <w:szCs w:val="20"/>
-        </w:rPr>
-        <w:t>Awards:</w:t>
-      </w:r>
-      <w:r>
-        <w:rPr>
-          <w:sz w:val="20"/>
-          <w:szCs w:val="20"/>
-        </w:rPr>
-        <w:t xml:space="preserve"> Deans List Fall 2019, Spring 2020, Fall 2020, Spring 2021, Maitland Mascarenhas Award, The Dean Afshar STEM and Career Technical Education Scholarship, Dr. Robert Frey Family Scholarship </w:t>
-      </w:r>
-      <w:r>
-        <w:rPr>
-          <w:i/>
-          <w:iCs/>
-          <w:sz w:val="20"/>
-          <w:szCs w:val="20"/>
-        </w:rPr>
-        <w:tab/>
-      </w:r>
-      <w:r>
-        <w:rPr>
-          <w:i/>
-          <w:iCs/>
-          <w:sz w:val="20"/>
-          <w:szCs w:val="20"/>
-        </w:rPr>
-        <w:tab/>
-      </w:r>
-      <w:r>
-        <w:rPr>
-          <w:i/>
-          <w:iCs/>
-          <w:sz w:val="20"/>
-          <w:szCs w:val="20"/>
-        </w:rPr>
-        <w:tab/>
-      </w:r>
-      <w:r>
-        <w:rPr>
-          <w:i/>
-          <w:iCs/>
-          <w:sz w:val="20"/>
-          <w:szCs w:val="20"/>
-        </w:rPr>
-        <w:tab/>
-      </w:r>
-      <w:r>
-        <w:rPr>
-          <w:i/>
-          <w:iCs/>
-          <w:sz w:val="20"/>
-          <w:szCs w:val="20"/>
-        </w:rPr>
-        <w:tab/>
-      </w:r>
-      <w:r>
-        <w:rPr>
-          <w:i/>
-          <w:iCs/>
-          <w:sz w:val="20"/>
-          <w:szCs w:val="20"/>
-        </w:rPr>
-        <w:tab/>
-      </w:r>
-      <w:r>
-        <w:rPr>
-          <w:i/>
-          <w:iCs/>
-          <w:sz w:val="20"/>
-          <w:szCs w:val="20"/>
-        </w:rPr>
-        <w:tab/>
-        <w:t xml:space="preserve">              </w:t>
-      </w:r>
-    </w:p>
-    <w:p>
-      <w:pPr>
-        <w:spacing w:after="0" w:line="216" w:lineRule="auto"/>
-        <w:rPr>
-          <w:bCs/>
-          <w:iCs/>
-          <w:sz w:val="20"/>
-          <w:szCs w:val="20"/>
-        </w:rPr>
-      </w:pPr>
-      <w:r>
-        <w:rPr>
-          <w:i/>
-          <w:iCs/>
-          <w:sz w:val="20"/>
-          <w:szCs w:val="20"/>
-        </w:rPr>
-        <w:tab/>
-      </w:r>
-      <w:r>
-        <w:rPr>
-          <w:i/>
-          <w:iCs/>
-          <w:sz w:val="20"/>
-          <w:szCs w:val="20"/>
-        </w:rPr>
-        <w:tab/>
-      </w:r>
-      <w:r>
-        <w:rPr>
-          <w:i/>
-          <w:iCs/>
-          <w:sz w:val="20"/>
-          <w:szCs w:val="20"/>
-        </w:rPr>
-        <w:tab/>
-      </w:r>
-      <w:r>
-        <w:rPr>
-          <w:i/>
-          <w:iCs/>
-          <w:sz w:val="20"/>
-          <w:szCs w:val="20"/>
-        </w:rPr>
-        <w:tab/>
-      </w:r>
-      <w:r>
-        <w:rPr>
-          <w:i/>
-          <w:iCs/>
-          <w:sz w:val="20"/>
-          <w:szCs w:val="20"/>
-        </w:rPr>
-        <w:tab/>
-        <w:t xml:space="preserve">              </w:t>
-      </w:r>
-    </w:p>
-    <w:p>
-      <w:pPr>
-        <w:spacing w:after="0" w:line="240" w:lineRule="auto"/>
-        <w:rPr>
-          <w:b/>
-          <w:sz w:val="28"/>
-          <w:szCs w:val="28"/>
-        </w:rPr>
-      </w:pPr>
-      <w:r>
-        <w:rPr>
-          <w:b/>
-          <w:sz w:val="28"/>
-          <w:szCs w:val="28"/>
+          <w:iCs/>
+          <w:sz w:val="20"/>
+          <w:szCs w:val="20"/>
+        </w:rPr>
+      </w:pPr>
+      <w:r>
+        <w:rPr>
+          <w:b/>
+          <w:sz w:val="26"/>
+          <w:szCs w:val="26"/>
         </w:rPr>
         <w:t xml:space="preserve">ORGANIZATIONS </w:t>
       </w:r>
       <w:r>
         <w:rPr>
           <w:b/>
-          <w:sz w:val="28"/>
-          <w:szCs w:val="28"/>
+          <w:sz w:val="26"/>
+          <w:szCs w:val="26"/>
         </w:rPr>
         <w:t xml:space="preserve">&amp; </w:t>
       </w:r>
       <w:r>
         <w:rPr>
           <w:b/>
-          <w:sz w:val="28"/>
-          <w:szCs w:val="28"/>
+          <w:sz w:val="26"/>
+          <w:szCs w:val="26"/>
         </w:rPr>
         <w:t>LEADERSHIP</w:t>
       </w:r>
       <w:r>
         <w:rPr>
           <w:b/>
-          <w:sz w:val="28"/>
-          <w:szCs w:val="28"/>
+          <w:sz w:val="26"/>
+          <w:szCs w:val="26"/>
         </w:rPr>
         <w:t xml:space="preserve"> </w:t>
       </w:r>
@@ -1409,7 +1606,7 @@
               </wp:anchor>
             </w:drawing>
           </mc:Choice>
-          <mc:Fallback xmlns:sl="http://schemas.openxmlformats.org/schemaLibrary/2006/main" xmlns:a="http://schemas.openxmlformats.org/drawingml/2006/main" xmlns:pic="http://schemas.openxmlformats.org/drawingml/2006/picture" xmlns:c="http://schemas.openxmlformats.org/drawingml/2006/chart" xmlns:lc="http://schemas.openxmlformats.org/drawingml/2006/lockedCanvas" xmlns:dgm="http://schemas.openxmlformats.org/drawingml/2006/diagram">
+          <mc:Fallback xmlns:dgm="http://schemas.openxmlformats.org/drawingml/2006/diagram" xmlns:lc="http://schemas.openxmlformats.org/drawingml/2006/lockedCanvas" xmlns:c="http://schemas.openxmlformats.org/drawingml/2006/chart" xmlns:pic="http://schemas.openxmlformats.org/drawingml/2006/picture" xmlns:a="http://schemas.openxmlformats.org/drawingml/2006/main" xmlns:sl="http://schemas.openxmlformats.org/schemaLibrary/2006/main">
             <w:drawing>
               <wp:anchor allowOverlap="1" behindDoc="0" distB="0" distT="0" distL="114300" distR="114300" hidden="0" layoutInCell="1" locked="0" relativeHeight="0" simplePos="0">
                 <wp:simplePos x="0" y="0"/>
@@ -1461,6 +1658,217 @@
         </w:tabs>
         <w:spacing w:after="0" w:line="240" w:lineRule="auto"/>
         <w:rPr>
+          <w:bCs/>
+          <w:sz w:val="20"/>
+          <w:szCs w:val="20"/>
+          <w:highlight w:val="white"/>
+        </w:rPr>
+      </w:pPr>
+      <w:r>
+        <w:rPr>
+          <w:b/>
+          <w:sz w:val="20"/>
+          <w:szCs w:val="20"/>
+          <w:highlight w:val="white"/>
+        </w:rPr>
+        <w:t>W</w:t>
+      </w:r>
+      <w:r>
+        <w:rPr>
+          <w:b/>
+          <w:sz w:val="20"/>
+          <w:szCs w:val="20"/>
+          <w:highlight w:val="white"/>
+        </w:rPr>
+        <w:t>ISE</w:t>
+      </w:r>
+      <w:r>
+        <w:rPr>
+          <w:b/>
+          <w:sz w:val="20"/>
+          <w:szCs w:val="20"/>
+          <w:highlight w:val="white"/>
+        </w:rPr>
+        <w:t xml:space="preserve"> Member, </w:t>
+      </w:r>
+      <w:r>
+        <w:rPr>
+          <w:bCs/>
+          <w:i/>
+          <w:iCs/>
+          <w:sz w:val="20"/>
+          <w:szCs w:val="20"/>
+          <w:highlight w:val="white"/>
+        </w:rPr>
+        <w:t>Stony Brook</w:t>
+      </w:r>
+      <w:r>
+        <w:rPr>
+          <w:bCs/>
+          <w:i/>
+          <w:iCs/>
+          <w:sz w:val="20"/>
+          <w:szCs w:val="20"/>
+          <w:highlight w:val="white"/>
+        </w:rPr>
+        <w:tab/>
+      </w:r>
+      <w:r>
+        <w:rPr>
+          <w:bCs/>
+          <w:i/>
+          <w:iCs/>
+          <w:sz w:val="20"/>
+          <w:szCs w:val="20"/>
+          <w:highlight w:val="white"/>
+        </w:rPr>
+        <w:tab/>
+      </w:r>
+      <w:r>
+        <w:rPr>
+          <w:bCs/>
+          <w:i/>
+          <w:iCs/>
+          <w:sz w:val="20"/>
+          <w:szCs w:val="20"/>
+          <w:highlight w:val="white"/>
+        </w:rPr>
+        <w:tab/>
+      </w:r>
+      <w:r>
+        <w:rPr>
+          <w:bCs/>
+          <w:i/>
+          <w:iCs/>
+          <w:sz w:val="20"/>
+          <w:szCs w:val="20"/>
+          <w:highlight w:val="white"/>
+        </w:rPr>
+        <w:tab/>
+      </w:r>
+      <w:r>
+        <w:rPr>
+          <w:bCs/>
+          <w:i/>
+          <w:iCs/>
+          <w:sz w:val="20"/>
+          <w:szCs w:val="20"/>
+          <w:highlight w:val="white"/>
+        </w:rPr>
+        <w:tab/>
+      </w:r>
+      <w:r>
+        <w:rPr>
+          <w:bCs/>
+          <w:i/>
+          <w:iCs/>
+          <w:sz w:val="20"/>
+          <w:szCs w:val="20"/>
+          <w:highlight w:val="white"/>
+        </w:rPr>
+        <w:tab/>
+      </w:r>
+      <w:r>
+        <w:rPr>
+          <w:bCs/>
+          <w:i/>
+          <w:iCs/>
+          <w:sz w:val="20"/>
+          <w:szCs w:val="20"/>
+          <w:highlight w:val="white"/>
+        </w:rPr>
+        <w:tab/>
+      </w:r>
+      <w:r>
+        <w:rPr>
+          <w:bCs/>
+          <w:i/>
+          <w:iCs/>
+          <w:sz w:val="20"/>
+          <w:szCs w:val="20"/>
+          <w:highlight w:val="white"/>
+        </w:rPr>
+        <w:tab/>
+        <w:t xml:space="preserve">     </w:t>
+      </w:r>
+      <w:r>
+        <w:rPr>
+          <w:bCs/>
+          <w:i/>
+          <w:iCs/>
+          <w:sz w:val="20"/>
+          <w:szCs w:val="20"/>
+          <w:highlight w:val="white"/>
+        </w:rPr>
+        <w:tab/>
+      </w:r>
+      <w:r>
+        <w:rPr>
+          <w:bCs/>
+          <w:i/>
+          <w:iCs/>
+          <w:sz w:val="20"/>
+          <w:szCs w:val="20"/>
+          <w:highlight w:val="white"/>
+        </w:rPr>
+        <w:tab/>
+        <w:t xml:space="preserve">     </w:t>
+      </w:r>
+      <w:r>
+        <w:rPr>
+          <w:bCs/>
+          <w:i/>
+          <w:iCs/>
+          <w:sz w:val="20"/>
+          <w:szCs w:val="20"/>
+          <w:highlight w:val="white"/>
+        </w:rPr>
+        <w:t xml:space="preserve"> </w:t>
+      </w:r>
+      <w:r>
+        <w:rPr>
+          <w:sz w:val="20"/>
+          <w:szCs w:val="20"/>
+          <w:highlight w:val="white"/>
+        </w:rPr>
+        <w:t>August 2021 – Present</w:t>
+      </w:r>
+    </w:p>
+    <w:p>
+      <w:pPr>
+        <w:pStyle w:val="ListParagraph"/>
+        <w:numPr>
+          <w:ilvl w:val="0"/>
+          <w:numId w:val="7"/>
+        </w:numPr>
+        <w:tabs>
+          <w:tab w:val="left" w:pos="2730"/>
+        </w:tabs>
+        <w:spacing w:after="0" w:line="240" w:lineRule="auto"/>
+        <w:rPr>
+          <w:bCs/>
+          <w:sz w:val="20"/>
+          <w:szCs w:val="20"/>
+          <w:highlight w:val="white"/>
+        </w:rPr>
+      </w:pPr>
+      <w:r>
+        <w:rPr>
+          <w:color w:val="000000"/>
+          <w:sz w:val="20"/>
+          <w:szCs w:val="20"/>
+          <w:shd w:val="clear" w:color="auto" w:fill="FFFFFF"/>
+        </w:rPr>
+        <w:t>The Women in Science and Engineering (WISE) Program seeks to increase the number of individuals from various underrepresented groups in science, math and engineering fields through outreach, recruitment, and retention efforts.</w:t>
+      </w:r>
+    </w:p>
+    <w:p>
+      <w:pPr>
+        <w:tabs>
+          <w:tab w:val="left" w:pos="2730"/>
+        </w:tabs>
+        <w:spacing w:after="0" w:line="240" w:lineRule="auto"/>
+        <w:rPr>
           <w:sz w:val="20"/>
           <w:szCs w:val="20"/>
           <w:highlight w:val="white"/>
@@ -1792,7 +2200,25 @@
           <w:szCs w:val="20"/>
           <w:shd w:val="clear" w:color="auto" w:fill="FEFEFE"/>
         </w:rPr>
-        <w:t>Honors Program offers interdisciplinary learning opportunities for academically talented and highly motivated students. It is grounded in the traditions of the liberal arts and stresses the connections among various disciplines and the tools of artistic and intellectual creativity.  The Honors Program is an enrichment program for academically talented and highly motivated students designed to augment and complement a student's program of study.</w:t>
+        <w:t>Honors Program</w:t>
+      </w:r>
+      <w:r>
+        <w:rPr>
+          <w:color w:val="333333"/>
+          <w:sz w:val="20"/>
+          <w:szCs w:val="20"/>
+          <w:shd w:val="clear" w:color="auto" w:fill="FEFEFE"/>
+        </w:rPr>
+        <w:t xml:space="preserve"> is</w:t>
+      </w:r>
+      <w:r>
+        <w:rPr>
+          <w:color w:val="333333"/>
+          <w:sz w:val="20"/>
+          <w:szCs w:val="20"/>
+          <w:shd w:val="clear" w:color="auto" w:fill="FEFEFE"/>
+        </w:rPr>
+        <w:t xml:space="preserve"> grounded in the traditions of the liberal arts and stresses the connections among various disciplines and the tools of artistic and intellectual creativity. The Honors Program is an enrichment program for academically talented and highly motivated students designed to augment and complement a student's program of study.</w:t>
       </w:r>
     </w:p>
     <w:p>
@@ -2165,31 +2591,18 @@
     </w:p>
     <w:p>
       <w:pPr>
-        <w:tabs>
-          <w:tab w:val="left" w:pos="2730"/>
-        </w:tabs>
         <w:spacing w:after="0" w:line="240" w:lineRule="auto"/>
         <w:rPr>
-          <w:sz w:val="20"/>
-          <w:szCs w:val="20"/>
-          <w:highlight w:val="white"/>
-        </w:rPr>
-      </w:pPr>
-    </w:p>
-    <w:p>
-      <w:pPr>
-        <w:spacing w:after="0" w:line="240" w:lineRule="auto"/>
-        <w:rPr>
-          <w:b/>
-          <w:sz w:val="28"/>
-          <w:szCs w:val="28"/>
-        </w:rPr>
-      </w:pPr>
-      <w:r>
-        <w:rPr>
-          <w:b/>
-          <w:sz w:val="28"/>
-          <w:szCs w:val="28"/>
+          <w:b/>
+          <w:sz w:val="26"/>
+          <w:szCs w:val="26"/>
+        </w:rPr>
+      </w:pPr>
+      <w:r>
+        <w:rPr>
+          <w:b/>
+          <w:sz w:val="26"/>
+          <w:szCs w:val="26"/>
         </w:rPr>
         <w:t>WORK EXPERIENCE</w:t>
       </w:r>
@@ -2420,6 +2833,161 @@
     </w:p>
     <w:p>
       <w:pPr>
+        <w:tabs>
+          <w:tab w:val="left" w:pos="2730"/>
+        </w:tabs>
+        <w:spacing w:after="0" w:line="216" w:lineRule="auto"/>
+        <w:rPr>
+          <w:sz w:val="20"/>
+          <w:szCs w:val="20"/>
+          <w:highlight w:val="white"/>
+        </w:rPr>
+      </w:pPr>
+      <w:r>
+        <w:rPr>
+          <w:b/>
+          <w:sz w:val="20"/>
+          <w:szCs w:val="20"/>
+          <w:highlight w:val="white"/>
+        </w:rPr>
+        <w:t>Customer Service Representative</w:t>
+      </w:r>
+      <w:r>
+        <w:rPr>
+          <w:i/>
+          <w:sz w:val="20"/>
+          <w:szCs w:val="20"/>
+          <w:highlight w:val="white"/>
+        </w:rPr>
+        <w:t>,</w:t>
+      </w:r>
+      <w:r>
+        <w:rPr>
+          <w:b/>
+          <w:i/>
+          <w:sz w:val="20"/>
+          <w:szCs w:val="20"/>
+          <w:highlight w:val="white"/>
+        </w:rPr>
+        <w:t xml:space="preserve"> </w:t>
+      </w:r>
+      <w:proofErr w:type="spellStart"/>
+      <w:r>
+        <w:rPr>
+          <w:i/>
+          <w:sz w:val="20"/>
+          <w:szCs w:val="20"/>
+          <w:highlight w:val="white"/>
+        </w:rPr>
+        <w:t>Netel</w:t>
+      </w:r>
+      <w:proofErr w:type="spellEnd"/>
+      <w:r>
+        <w:rPr>
+          <w:i/>
+          <w:sz w:val="20"/>
+          <w:szCs w:val="20"/>
+          <w:highlight w:val="white"/>
+        </w:rPr>
+        <w:t xml:space="preserve"> USA</w:t>
+      </w:r>
+      <w:r>
+        <w:rPr>
+          <w:sz w:val="20"/>
+          <w:szCs w:val="20"/>
+          <w:highlight w:val="white"/>
+        </w:rPr>
+        <w:t xml:space="preserve"> </w:t>
+      </w:r>
+    </w:p>
+    <w:p>
+      <w:pPr>
+        <w:tabs>
+          <w:tab w:val="left" w:pos="2730"/>
+        </w:tabs>
+        <w:spacing w:after="0" w:line="216" w:lineRule="auto"/>
+        <w:rPr>
+          <w:sz w:val="20"/>
+          <w:szCs w:val="20"/>
+          <w:highlight w:val="white"/>
+        </w:rPr>
+      </w:pPr>
+      <w:r>
+        <w:rPr>
+          <w:sz w:val="20"/>
+          <w:szCs w:val="20"/>
+          <w:highlight w:val="white"/>
+        </w:rPr>
+        <w:t xml:space="preserve">Farmingdale, NY                           </w:t>
+      </w:r>
+      <w:r>
+        <w:rPr>
+          <w:sz w:val="20"/>
+          <w:szCs w:val="20"/>
+          <w:highlight w:val="white"/>
+        </w:rPr>
+        <w:tab/>
+      </w:r>
+      <w:r>
+        <w:rPr>
+          <w:sz w:val="20"/>
+          <w:szCs w:val="20"/>
+          <w:highlight w:val="white"/>
+        </w:rPr>
+        <w:tab/>
+      </w:r>
+      <w:r>
+        <w:rPr>
+          <w:sz w:val="20"/>
+          <w:szCs w:val="20"/>
+          <w:highlight w:val="white"/>
+        </w:rPr>
+        <w:tab/>
+      </w:r>
+      <w:r>
+        <w:rPr>
+          <w:sz w:val="20"/>
+          <w:szCs w:val="20"/>
+          <w:highlight w:val="white"/>
+        </w:rPr>
+        <w:tab/>
+      </w:r>
+      <w:r>
+        <w:rPr>
+          <w:sz w:val="20"/>
+          <w:szCs w:val="20"/>
+          <w:highlight w:val="white"/>
+        </w:rPr>
+        <w:tab/>
+      </w:r>
+      <w:r>
+        <w:rPr>
+          <w:sz w:val="20"/>
+          <w:szCs w:val="20"/>
+          <w:highlight w:val="white"/>
+        </w:rPr>
+        <w:tab/>
+      </w:r>
+      <w:r>
+        <w:rPr>
+          <w:sz w:val="20"/>
+          <w:szCs w:val="20"/>
+          <w:highlight w:val="white"/>
+        </w:rPr>
+        <w:tab/>
+      </w:r>
+      <w:r>
+        <w:rPr>
+          <w:sz w:val="20"/>
+          <w:szCs w:val="20"/>
+          <w:highlight w:val="white"/>
+        </w:rPr>
+        <w:tab/>
+        <w:t xml:space="preserve">       August 2018 – December 2018</w:t>
+      </w:r>
+    </w:p>
+    <w:p>
+      <w:pPr>
         <w:numPr>
           <w:ilvl w:val="0"/>
           <w:numId w:val="2"/>
@@ -2439,206 +3007,28 @@
           <w:sz w:val="20"/>
           <w:szCs w:val="20"/>
         </w:rPr>
-        <w:t>Assisting in sales and answering questions about products, services, and merchandise</w:t>
-      </w:r>
-      <w:r>
-        <w:rPr>
-          <w:sz w:val="20"/>
-          <w:szCs w:val="20"/>
-        </w:rPr>
-        <w:t>.</w:t>
-      </w:r>
-    </w:p>
-    <w:p>
-      <w:pPr>
-        <w:tabs>
-          <w:tab w:val="left" w:pos="2730"/>
-        </w:tabs>
-        <w:spacing w:after="0" w:line="216" w:lineRule="auto"/>
-        <w:rPr>
-          <w:sz w:val="20"/>
-          <w:szCs w:val="20"/>
-          <w:highlight w:val="white"/>
-        </w:rPr>
-      </w:pPr>
-      <w:r>
-        <w:rPr>
-          <w:b/>
-          <w:sz w:val="20"/>
-          <w:szCs w:val="20"/>
-          <w:highlight w:val="white"/>
-        </w:rPr>
-        <w:t>Customer Service Representative</w:t>
-      </w:r>
-      <w:r>
-        <w:rPr>
-          <w:i/>
-          <w:sz w:val="20"/>
-          <w:szCs w:val="20"/>
-          <w:highlight w:val="white"/>
-        </w:rPr>
-        <w:t>,</w:t>
-      </w:r>
-      <w:r>
-        <w:rPr>
-          <w:b/>
-          <w:i/>
-          <w:sz w:val="20"/>
-          <w:szCs w:val="20"/>
-          <w:highlight w:val="white"/>
-        </w:rPr>
-        <w:t xml:space="preserve"> </w:t>
-      </w:r>
-      <w:r>
-        <w:rPr>
-          <w:i/>
-          <w:sz w:val="20"/>
-          <w:szCs w:val="20"/>
-          <w:highlight w:val="white"/>
-        </w:rPr>
-        <w:t>Netel USA</w:t>
-      </w:r>
-      <w:r>
-        <w:rPr>
-          <w:sz w:val="20"/>
-          <w:szCs w:val="20"/>
-          <w:highlight w:val="white"/>
-        </w:rPr>
-        <w:t xml:space="preserve"> </w:t>
-      </w:r>
-    </w:p>
-    <w:p>
-      <w:pPr>
-        <w:tabs>
-          <w:tab w:val="left" w:pos="2730"/>
-        </w:tabs>
-        <w:spacing w:after="0" w:line="216" w:lineRule="auto"/>
-        <w:rPr>
-          <w:sz w:val="20"/>
-          <w:szCs w:val="20"/>
-          <w:highlight w:val="white"/>
-        </w:rPr>
-      </w:pPr>
-      <w:r>
-        <w:rPr>
-          <w:sz w:val="20"/>
-          <w:szCs w:val="20"/>
-          <w:highlight w:val="white"/>
-        </w:rPr>
-        <w:t xml:space="preserve">Farmingdale, NY                             </w:t>
-      </w:r>
-      <w:r>
-        <w:rPr>
-          <w:sz w:val="20"/>
-          <w:szCs w:val="20"/>
-          <w:highlight w:val="white"/>
-        </w:rPr>
-        <w:tab/>
-      </w:r>
-      <w:r>
-        <w:rPr>
-          <w:sz w:val="20"/>
-          <w:szCs w:val="20"/>
-          <w:highlight w:val="white"/>
-        </w:rPr>
-        <w:tab/>
-      </w:r>
-      <w:r>
-        <w:rPr>
-          <w:sz w:val="20"/>
-          <w:szCs w:val="20"/>
-          <w:highlight w:val="white"/>
-        </w:rPr>
-        <w:tab/>
-      </w:r>
-      <w:r>
-        <w:rPr>
-          <w:sz w:val="20"/>
-          <w:szCs w:val="20"/>
-          <w:highlight w:val="white"/>
-        </w:rPr>
-        <w:tab/>
-      </w:r>
-      <w:r>
-        <w:rPr>
-          <w:sz w:val="20"/>
-          <w:szCs w:val="20"/>
-          <w:highlight w:val="white"/>
-        </w:rPr>
-        <w:tab/>
-      </w:r>
-      <w:r>
-        <w:rPr>
-          <w:sz w:val="20"/>
-          <w:szCs w:val="20"/>
-          <w:highlight w:val="white"/>
-        </w:rPr>
-        <w:tab/>
-      </w:r>
-      <w:r>
-        <w:rPr>
-          <w:sz w:val="20"/>
-          <w:szCs w:val="20"/>
-          <w:highlight w:val="white"/>
-        </w:rPr>
-        <w:tab/>
-      </w:r>
-      <w:r>
-        <w:rPr>
-          <w:sz w:val="20"/>
-          <w:szCs w:val="20"/>
-          <w:highlight w:val="white"/>
-        </w:rPr>
-        <w:tab/>
-        <w:t xml:space="preserve">       August 2018 – December 2018</w:t>
-      </w:r>
-    </w:p>
-    <w:p>
-      <w:pPr>
-        <w:numPr>
-          <w:ilvl w:val="0"/>
-          <w:numId w:val="2"/>
-        </w:numPr>
-        <w:tabs>
-          <w:tab w:val="left" w:pos="2730"/>
-        </w:tabs>
-        <w:spacing w:after="0" w:line="216" w:lineRule="auto"/>
-        <w:rPr>
-          <w:sz w:val="20"/>
-          <w:szCs w:val="20"/>
-          <w:highlight w:val="white"/>
-        </w:rPr>
-      </w:pPr>
-      <w:r>
-        <w:rPr>
-          <w:sz w:val="20"/>
-          <w:szCs w:val="20"/>
-        </w:rPr>
-        <w:t xml:space="preserve">Combine patience, determination, and persistence to troubleshoot client issues. </w:t>
-      </w:r>
-    </w:p>
-    <w:p>
-      <w:pPr>
-        <w:numPr>
-          <w:ilvl w:val="0"/>
-          <w:numId w:val="2"/>
-        </w:numPr>
-        <w:tabs>
-          <w:tab w:val="left" w:pos="2730"/>
-        </w:tabs>
-        <w:spacing w:after="0" w:line="216" w:lineRule="auto"/>
-        <w:rPr>
-          <w:sz w:val="20"/>
-          <w:szCs w:val="20"/>
-          <w:highlight w:val="white"/>
-        </w:rPr>
-      </w:pPr>
-      <w:r>
-        <w:rPr>
-          <w:sz w:val="20"/>
-          <w:szCs w:val="20"/>
-        </w:rPr>
-        <w:t>Competitive attitude, skilled at evaluation options and generating solutions</w:t>
+        <w:t>Combine patience, determination, and persistence to troubleshoot client issues</w:t>
+      </w:r>
+      <w:r>
+        <w:rPr>
+          <w:sz w:val="20"/>
+          <w:szCs w:val="20"/>
+        </w:rPr>
+        <w:t xml:space="preserve"> through telecommunications</w:t>
+      </w:r>
+      <w:r>
+        <w:rPr>
+          <w:sz w:val="20"/>
+          <w:szCs w:val="20"/>
+        </w:rPr>
+        <w:t xml:space="preserve"> in a competitive work environment</w:t>
+      </w:r>
+      <w:r>
+        <w:rPr>
+          <w:sz w:val="20"/>
+          <w:szCs w:val="20"/>
+        </w:rPr>
+        <w:t xml:space="preserve">. </w:t>
       </w:r>
     </w:p>
     <w:sectPr>
@@ -2655,7 +3045,7 @@
 </file>
 
 <file path=word/endnotes.xml><?xml version="1.0" encoding="utf-8"?>
-<w:endnotes xmlns:wpc="http://schemas.microsoft.com/office/word/2010/wordprocessingCanvas" xmlns:cx="http://schemas.microsoft.com/office/drawing/2014/chartex" xmlns:cx1="http://schemas.microsoft.com/office/drawing/2015/9/8/chartex" xmlns:cx2="http://schemas.microsoft.com/office/drawing/2015/10/21/chartex" xmlns:cx3="http://schemas.microsoft.com/office/drawing/2016/5/9/chartex" xmlns:cx4="http://schemas.microsoft.com/office/drawing/2016/5/10/chartex" xmlns:cx5="http://schemas.microsoft.com/office/drawing/2016/5/11/chartex" xmlns:cx6="http://schemas.microsoft.com/office/drawing/2016/5/12/chartex" xmlns:cx7="http://schemas.microsoft.com/office/drawing/2016/5/13/chartex" xmlns:cx8="http://schemas.microsoft.com/office/drawing/2016/5/14/chartex" xmlns:mc="http://schemas.openxmlformats.org/markup-compatibility/2006" xmlns:aink="http://schemas.microsoft.com/office/drawing/2016/ink" xmlns:am3d="http://schemas.microsoft.com/office/drawing/2017/model3d" xmlns:o="urn:schemas-microsoft-com:office:office" xmlns:r="http://schemas.openxmlformats.org/officeDocument/2006/relationships" xmlns:m="http://schemas.openxmlformats.org/officeDocument/2006/math" xmlns:v="urn:schemas-microsoft-com:vml" xmlns:wp14="http://schemas.microsoft.com/office/word/2010/wordprocessingDrawing" xmlns:wp="http://schemas.openxmlformats.org/drawingml/2006/wordprocessingDrawing" xmlns:w10="urn:schemas-microsoft-com:office:word" xmlns:w="http://schemas.openxmlformats.org/wordprocessingml/2006/main" xmlns:w14="http://schemas.microsoft.com/office/word/2010/wordml" xmlns:w15="http://schemas.microsoft.com/office/word/2012/wordml" xmlns:w16cex="http://schemas.microsoft.com/office/word/2018/wordml/cex" xmlns:w16cid="http://schemas.microsoft.com/office/word/2016/wordml/cid" xmlns:w16="http://schemas.microsoft.com/office/word/2018/wordml" xmlns:w16sdtdh="http://schemas.microsoft.com/office/word/2020/wordml/sdtdatahash" xmlns:w16se="http://schemas.microsoft.com/office/word/2015/wordml/symex" xmlns:wpg="http://schemas.microsoft.com/office/word/2010/wordprocessingGroup" xmlns:wpi="http://schemas.microsoft.com/office/word/2010/wordprocessingInk" xmlns:wne="http://schemas.microsoft.com/office/word/2006/wordml" xmlns:wps="http://schemas.microsoft.com/office/word/2010/wordprocessingShape" mc:Ignorable="w14 w15 w16se w16cid w16 w16cex w16sdtdh wp14">
+<w:endnotes xmlns:wpc="http://schemas.microsoft.com/office/word/2010/wordprocessingCanvas" xmlns:cx="http://schemas.microsoft.com/office/drawing/2014/chartex" xmlns:cx1="http://schemas.microsoft.com/office/drawing/2015/9/8/chartex" xmlns:cx2="http://schemas.microsoft.com/office/drawing/2015/10/21/chartex" xmlns:cx3="http://schemas.microsoft.com/office/drawing/2016/5/9/chartex" xmlns:cx4="http://schemas.microsoft.com/office/drawing/2016/5/10/chartex" xmlns:cx5="http://schemas.microsoft.com/office/drawing/2016/5/11/chartex" xmlns:cx6="http://schemas.microsoft.com/office/drawing/2016/5/12/chartex" xmlns:cx7="http://schemas.microsoft.com/office/drawing/2016/5/13/chartex" xmlns:cx8="http://schemas.microsoft.com/office/drawing/2016/5/14/chartex" xmlns:mc="http://schemas.openxmlformats.org/markup-compatibility/2006" xmlns:aink="http://schemas.microsoft.com/office/drawing/2016/ink" xmlns:am3d="http://schemas.microsoft.com/office/drawing/2017/model3d" xmlns:o="urn:schemas-microsoft-com:office:office" xmlns:oel="http://schemas.microsoft.com/office/2019/extlst" xmlns:r="http://schemas.openxmlformats.org/officeDocument/2006/relationships" xmlns:m="http://schemas.openxmlformats.org/officeDocument/2006/math" xmlns:v="urn:schemas-microsoft-com:vml" xmlns:wp14="http://schemas.microsoft.com/office/word/2010/wordprocessingDrawing" xmlns:wp="http://schemas.openxmlformats.org/drawingml/2006/wordprocessingDrawing" xmlns:w10="urn:schemas-microsoft-com:office:word" xmlns:w="http://schemas.openxmlformats.org/wordprocessingml/2006/main" xmlns:w14="http://schemas.microsoft.com/office/word/2010/wordml" xmlns:w15="http://schemas.microsoft.com/office/word/2012/wordml" xmlns:w16cex="http://schemas.microsoft.com/office/word/2018/wordml/cex" xmlns:w16cid="http://schemas.microsoft.com/office/word/2016/wordml/cid" xmlns:w16="http://schemas.microsoft.com/office/word/2018/wordml" xmlns:w16sdtdh="http://schemas.microsoft.com/office/word/2020/wordml/sdtdatahash" xmlns:w16se="http://schemas.microsoft.com/office/word/2015/wordml/symex" xmlns:wpg="http://schemas.microsoft.com/office/word/2010/wordprocessingGroup" xmlns:wpi="http://schemas.microsoft.com/office/word/2010/wordprocessingInk" xmlns:wne="http://schemas.microsoft.com/office/word/2006/wordml" xmlns:wps="http://schemas.microsoft.com/office/word/2010/wordprocessingShape" mc:Ignorable="w14 w15 w16se w16cid w16 w16cex w16sdtdh wp14">
   <w:endnote w:type="separator" w:id="-1">
     <w:p>
       <w:pPr>
@@ -2680,7 +3070,7 @@
 </file>
 
 <file path=word/footer1.xml><?xml version="1.0" encoding="utf-8"?>
-<w:ftr xmlns:wpc="http://schemas.microsoft.com/office/word/2010/wordprocessingCanvas" xmlns:cx="http://schemas.microsoft.com/office/drawing/2014/chartex" xmlns:cx1="http://schemas.microsoft.com/office/drawing/2015/9/8/chartex" xmlns:cx2="http://schemas.microsoft.com/office/drawing/2015/10/21/chartex" xmlns:cx3="http://schemas.microsoft.com/office/drawing/2016/5/9/chartex" xmlns:cx4="http://schemas.microsoft.com/office/drawing/2016/5/10/chartex" xmlns:cx5="http://schemas.microsoft.com/office/drawing/2016/5/11/chartex" xmlns:cx6="http://schemas.microsoft.com/office/drawing/2016/5/12/chartex" xmlns:cx7="http://schemas.microsoft.com/office/drawing/2016/5/13/chartex" xmlns:cx8="http://schemas.microsoft.com/office/drawing/2016/5/14/chartex" xmlns:mc="http://schemas.openxmlformats.org/markup-compatibility/2006" xmlns:aink="http://schemas.microsoft.com/office/drawing/2016/ink" xmlns:am3d="http://schemas.microsoft.com/office/drawing/2017/model3d" xmlns:o="urn:schemas-microsoft-com:office:office" xmlns:r="http://schemas.openxmlformats.org/officeDocument/2006/relationships" xmlns:m="http://schemas.openxmlformats.org/officeDocument/2006/math" xmlns:v="urn:schemas-microsoft-com:vml" xmlns:wp14="http://schemas.microsoft.com/office/word/2010/wordprocessingDrawing" xmlns:wp="http://schemas.openxmlformats.org/drawingml/2006/wordprocessingDrawing" xmlns:w10="urn:schemas-microsoft-com:office:word" xmlns:w="http://schemas.openxmlformats.org/wordprocessingml/2006/main" xmlns:w14="http://schemas.microsoft.com/office/word/2010/wordml" xmlns:w15="http://schemas.microsoft.com/office/word/2012/wordml" xmlns:w16cex="http://schemas.microsoft.com/office/word/2018/wordml/cex" xmlns:w16cid="http://schemas.microsoft.com/office/word/2016/wordml/cid" xmlns:w16="http://schemas.microsoft.com/office/word/2018/wordml" xmlns:w16sdtdh="http://schemas.microsoft.com/office/word/2020/wordml/sdtdatahash" xmlns:w16se="http://schemas.microsoft.com/office/word/2015/wordml/symex" xmlns:wpg="http://schemas.microsoft.com/office/word/2010/wordprocessingGroup" xmlns:wpi="http://schemas.microsoft.com/office/word/2010/wordprocessingInk" xmlns:wne="http://schemas.microsoft.com/office/word/2006/wordml" xmlns:wps="http://schemas.microsoft.com/office/word/2010/wordprocessingShape" mc:Ignorable="w14 w15 w16se w16cid w16 w16cex w16sdtdh wp14">
+<w:ftr xmlns:wpc="http://schemas.microsoft.com/office/word/2010/wordprocessingCanvas" xmlns:cx="http://schemas.microsoft.com/office/drawing/2014/chartex" xmlns:cx1="http://schemas.microsoft.com/office/drawing/2015/9/8/chartex" xmlns:cx2="http://schemas.microsoft.com/office/drawing/2015/10/21/chartex" xmlns:cx3="http://schemas.microsoft.com/office/drawing/2016/5/9/chartex" xmlns:cx4="http://schemas.microsoft.com/office/drawing/2016/5/10/chartex" xmlns:cx5="http://schemas.microsoft.com/office/drawing/2016/5/11/chartex" xmlns:cx6="http://schemas.microsoft.com/office/drawing/2016/5/12/chartex" xmlns:cx7="http://schemas.microsoft.com/office/drawing/2016/5/13/chartex" xmlns:cx8="http://schemas.microsoft.com/office/drawing/2016/5/14/chartex" xmlns:mc="http://schemas.openxmlformats.org/markup-compatibility/2006" xmlns:aink="http://schemas.microsoft.com/office/drawing/2016/ink" xmlns:am3d="http://schemas.microsoft.com/office/drawing/2017/model3d" xmlns:o="urn:schemas-microsoft-com:office:office" xmlns:oel="http://schemas.microsoft.com/office/2019/extlst" xmlns:r="http://schemas.openxmlformats.org/officeDocument/2006/relationships" xmlns:m="http://schemas.openxmlformats.org/officeDocument/2006/math" xmlns:v="urn:schemas-microsoft-com:vml" xmlns:wp14="http://schemas.microsoft.com/office/word/2010/wordprocessingDrawing" xmlns:wp="http://schemas.openxmlformats.org/drawingml/2006/wordprocessingDrawing" xmlns:w10="urn:schemas-microsoft-com:office:word" xmlns:w="http://schemas.openxmlformats.org/wordprocessingml/2006/main" xmlns:w14="http://schemas.microsoft.com/office/word/2010/wordml" xmlns:w15="http://schemas.microsoft.com/office/word/2012/wordml" xmlns:w16cex="http://schemas.microsoft.com/office/word/2018/wordml/cex" xmlns:w16cid="http://schemas.microsoft.com/office/word/2016/wordml/cid" xmlns:w16="http://schemas.microsoft.com/office/word/2018/wordml" xmlns:w16sdtdh="http://schemas.microsoft.com/office/word/2020/wordml/sdtdatahash" xmlns:w16se="http://schemas.microsoft.com/office/word/2015/wordml/symex" xmlns:wpg="http://schemas.microsoft.com/office/word/2010/wordprocessingGroup" xmlns:wpi="http://schemas.microsoft.com/office/word/2010/wordprocessingInk" xmlns:wne="http://schemas.microsoft.com/office/word/2006/wordml" xmlns:wps="http://schemas.microsoft.com/office/word/2010/wordprocessingShape" mc:Ignorable="w14 w15 w16se w16cid w16 w16cex w16sdtdh wp14">
   <w:p>
     <w:pPr>
       <w:pStyle w:val="Footer"/>
@@ -2710,20 +3100,8 @@
         <w:sz w:val="18"/>
         <w:szCs w:val="18"/>
       </w:rPr>
-      <w:t xml:space="preserve">LinkedIn: </w:t>
+      <w:t xml:space="preserve"> </w:t>
     </w:r>
-    <w:hyperlink r:id="rId1" w:history="1">
-      <w:r>
-        <w:rPr>
-          <w:rStyle w:val="Hyperlink"/>
-          <w:i/>
-          <w:iCs/>
-          <w:sz w:val="18"/>
-          <w:szCs w:val="18"/>
-        </w:rPr>
-        <w:t>https://www.linkedin.com/in/rosseleen-nunez-a70218198/</w:t>
-      </w:r>
-    </w:hyperlink>
     <w:r>
       <w:rPr>
         <w:i/>
@@ -2731,6 +3109,27 @@
         <w:sz w:val="18"/>
         <w:szCs w:val="18"/>
       </w:rPr>
+      <w:t xml:space="preserve">LinkedIn: </w:t>
+    </w:r>
+    <w:hyperlink r:id="rId1" w:history="1">
+      <w:r>
+        <w:rPr>
+          <w:rStyle w:val="Hyperlink"/>
+          <w:i/>
+          <w:iCs/>
+          <w:sz w:val="18"/>
+          <w:szCs w:val="18"/>
+        </w:rPr>
+        <w:t>linkedin.com/in/rosseleen-nunez-a70218198/</w:t>
+      </w:r>
+    </w:hyperlink>
+    <w:r>
+      <w:rPr>
+        <w:i/>
+        <w:iCs/>
+        <w:sz w:val="18"/>
+        <w:szCs w:val="18"/>
+      </w:rPr>
       <w:t xml:space="preserve"> GitHub: </w:t>
     </w:r>
     <w:hyperlink r:id="rId2" w:history="1">
@@ -2742,8 +3141,40 @@
           <w:sz w:val="18"/>
           <w:szCs w:val="18"/>
         </w:rPr>
-        <w:t>https://github.com/Rossnunez</w:t>
-      </w:r>
+        <w:t>github.co</w:t>
+      </w:r>
+      <w:r>
+        <w:rPr>
+          <w:rStyle w:val="Hyperlink"/>
+          <w:i/>
+          <w:iCs/>
+          <w:sz w:val="18"/>
+          <w:szCs w:val="18"/>
+        </w:rPr>
+        <w:t>m</w:t>
+      </w:r>
+      <w:r>
+        <w:rPr>
+          <w:rStyle w:val="Hyperlink"/>
+          <w:i/>
+          <w:iCs/>
+          <w:sz w:val="18"/>
+          <w:szCs w:val="18"/>
+        </w:rPr>
+        <w:t>/</w:t>
+      </w:r>
+      <w:proofErr w:type="spellStart"/>
+      <w:r>
+        <w:rPr>
+          <w:rStyle w:val="Hyperlink"/>
+          <w:i/>
+          <w:iCs/>
+          <w:sz w:val="18"/>
+          <w:szCs w:val="18"/>
+        </w:rPr>
+        <w:t>Rossnunez</w:t>
+      </w:r>
+      <w:proofErr w:type="spellEnd"/>
     </w:hyperlink>
   </w:p>
   <w:p>
@@ -2755,7 +3186,7 @@
 </file>
 
 <file path=word/footnotes.xml><?xml version="1.0" encoding="utf-8"?>
-<w:footnotes xmlns:wpc="http://schemas.microsoft.com/office/word/2010/wordprocessingCanvas" xmlns:cx="http://schemas.microsoft.com/office/drawing/2014/chartex" xmlns:cx1="http://schemas.microsoft.com/office/drawing/2015/9/8/chartex" xmlns:cx2="http://schemas.microsoft.com/office/drawing/2015/10/21/chartex" xmlns:cx3="http://schemas.microsoft.com/office/drawing/2016/5/9/chartex" xmlns:cx4="http://schemas.microsoft.com/office/drawing/2016/5/10/chartex" xmlns:cx5="http://schemas.microsoft.com/office/drawing/2016/5/11/chartex" xmlns:cx6="http://schemas.microsoft.com/office/drawing/2016/5/12/chartex" xmlns:cx7="http://schemas.microsoft.com/office/drawing/2016/5/13/chartex" xmlns:cx8="http://schemas.microsoft.com/office/drawing/2016/5/14/chartex" xmlns:mc="http://schemas.openxmlformats.org/markup-compatibility/2006" xmlns:aink="http://schemas.microsoft.com/office/drawing/2016/ink" xmlns:am3d="http://schemas.microsoft.com/office/drawing/2017/model3d" xmlns:o="urn:schemas-microsoft-com:office:office" xmlns:r="http://schemas.openxmlformats.org/officeDocument/2006/relationships" xmlns:m="http://schemas.openxmlformats.org/officeDocument/2006/math" xmlns:v="urn:schemas-microsoft-com:vml" xmlns:wp14="http://schemas.microsoft.com/office/word/2010/wordprocessingDrawing" xmlns:wp="http://schemas.openxmlformats.org/drawingml/2006/wordprocessingDrawing" xmlns:w10="urn:schemas-microsoft-com:office:word" xmlns:w="http://schemas.openxmlformats.org/wordprocessingml/2006/main" xmlns:w14="http://schemas.microsoft.com/office/word/2010/wordml" xmlns:w15="http://schemas.microsoft.com/office/word/2012/wordml" xmlns:w16cex="http://schemas.microsoft.com/office/word/2018/wordml/cex" xmlns:w16cid="http://schemas.microsoft.com/office/word/2016/wordml/cid" xmlns:w16="http://schemas.microsoft.com/office/word/2018/wordml" xmlns:w16sdtdh="http://schemas.microsoft.com/office/word/2020/wordml/sdtdatahash" xmlns:w16se="http://schemas.microsoft.com/office/word/2015/wordml/symex" xmlns:wpg="http://schemas.microsoft.com/office/word/2010/wordprocessingGroup" xmlns:wpi="http://schemas.microsoft.com/office/word/2010/wordprocessingInk" xmlns:wne="http://schemas.microsoft.com/office/word/2006/wordml" xmlns:wps="http://schemas.microsoft.com/office/word/2010/wordprocessingShape" mc:Ignorable="w14 w15 w16se w16cid w16 w16cex w16sdtdh wp14">
+<w:footnotes xmlns:wpc="http://schemas.microsoft.com/office/word/2010/wordprocessingCanvas" xmlns:cx="http://schemas.microsoft.com/office/drawing/2014/chartex" xmlns:cx1="http://schemas.microsoft.com/office/drawing/2015/9/8/chartex" xmlns:cx2="http://schemas.microsoft.com/office/drawing/2015/10/21/chartex" xmlns:cx3="http://schemas.microsoft.com/office/drawing/2016/5/9/chartex" xmlns:cx4="http://schemas.microsoft.com/office/drawing/2016/5/10/chartex" xmlns:cx5="http://schemas.microsoft.com/office/drawing/2016/5/11/chartex" xmlns:cx6="http://schemas.microsoft.com/office/drawing/2016/5/12/chartex" xmlns:cx7="http://schemas.microsoft.com/office/drawing/2016/5/13/chartex" xmlns:cx8="http://schemas.microsoft.com/office/drawing/2016/5/14/chartex" xmlns:mc="http://schemas.openxmlformats.org/markup-compatibility/2006" xmlns:aink="http://schemas.microsoft.com/office/drawing/2016/ink" xmlns:am3d="http://schemas.microsoft.com/office/drawing/2017/model3d" xmlns:o="urn:schemas-microsoft-com:office:office" xmlns:oel="http://schemas.microsoft.com/office/2019/extlst" xmlns:r="http://schemas.openxmlformats.org/officeDocument/2006/relationships" xmlns:m="http://schemas.openxmlformats.org/officeDocument/2006/math" xmlns:v="urn:schemas-microsoft-com:vml" xmlns:wp14="http://schemas.microsoft.com/office/word/2010/wordprocessingDrawing" xmlns:wp="http://schemas.openxmlformats.org/drawingml/2006/wordprocessingDrawing" xmlns:w10="urn:schemas-microsoft-com:office:word" xmlns:w="http://schemas.openxmlformats.org/wordprocessingml/2006/main" xmlns:w14="http://schemas.microsoft.com/office/word/2010/wordml" xmlns:w15="http://schemas.microsoft.com/office/word/2012/wordml" xmlns:w16cex="http://schemas.microsoft.com/office/word/2018/wordml/cex" xmlns:w16cid="http://schemas.microsoft.com/office/word/2016/wordml/cid" xmlns:w16="http://schemas.microsoft.com/office/word/2018/wordml" xmlns:w16sdtdh="http://schemas.microsoft.com/office/word/2020/wordml/sdtdatahash" xmlns:w16se="http://schemas.microsoft.com/office/word/2015/wordml/symex" xmlns:wpg="http://schemas.microsoft.com/office/word/2010/wordprocessingGroup" xmlns:wpi="http://schemas.microsoft.com/office/word/2010/wordprocessingInk" xmlns:wne="http://schemas.microsoft.com/office/word/2006/wordml" xmlns:wps="http://schemas.microsoft.com/office/word/2010/wordprocessingShape" mc:Ignorable="w14 w15 w16se w16cid w16 w16cex w16sdtdh wp14">
   <w:footnote w:type="separator" w:id="-1">
     <w:p>
       <w:pPr>
@@ -2780,7 +3211,7 @@
 </file>
 
 <file path=word/header1.xml><?xml version="1.0" encoding="utf-8"?>
-<w:hdr xmlns:wpc="http://schemas.microsoft.com/office/word/2010/wordprocessingCanvas" xmlns:cx="http://schemas.microsoft.com/office/drawing/2014/chartex" xmlns:cx1="http://schemas.microsoft.com/office/drawing/2015/9/8/chartex" xmlns:cx2="http://schemas.microsoft.com/office/drawing/2015/10/21/chartex" xmlns:cx3="http://schemas.microsoft.com/office/drawing/2016/5/9/chartex" xmlns:cx4="http://schemas.microsoft.com/office/drawing/2016/5/10/chartex" xmlns:cx5="http://schemas.microsoft.com/office/drawing/2016/5/11/chartex" xmlns:cx6="http://schemas.microsoft.com/office/drawing/2016/5/12/chartex" xmlns:cx7="http://schemas.microsoft.com/office/drawing/2016/5/13/chartex" xmlns:cx8="http://schemas.microsoft.com/office/drawing/2016/5/14/chartex" xmlns:mc="http://schemas.openxmlformats.org/markup-compatibility/2006" xmlns:aink="http://schemas.microsoft.com/office/drawing/2016/ink" xmlns:am3d="http://schemas.microsoft.com/office/drawing/2017/model3d" xmlns:o="urn:schemas-microsoft-com:office:office" xmlns:r="http://schemas.openxmlformats.org/officeDocument/2006/relationships" xmlns:m="http://schemas.openxmlformats.org/officeDocument/2006/math" xmlns:v="urn:schemas-microsoft-com:vml" xmlns:wp14="http://schemas.microsoft.com/office/word/2010/wordprocessingDrawing" xmlns:wp="http://schemas.openxmlformats.org/drawingml/2006/wordprocessingDrawing" xmlns:w10="urn:schemas-microsoft-com:office:word" xmlns:w="http://schemas.openxmlformats.org/wordprocessingml/2006/main" xmlns:w14="http://schemas.microsoft.com/office/word/2010/wordml" xmlns:w15="http://schemas.microsoft.com/office/word/2012/wordml" xmlns:w16cex="http://schemas.microsoft.com/office/word/2018/wordml/cex" xmlns:w16cid="http://schemas.microsoft.com/office/word/2016/wordml/cid" xmlns:w16="http://schemas.microsoft.com/office/word/2018/wordml" xmlns:w16sdtdh="http://schemas.microsoft.com/office/word/2020/wordml/sdtdatahash" xmlns:w16se="http://schemas.microsoft.com/office/word/2015/wordml/symex" xmlns:wpg="http://schemas.microsoft.com/office/word/2010/wordprocessingGroup" xmlns:wpi="http://schemas.microsoft.com/office/word/2010/wordprocessingInk" xmlns:wne="http://schemas.microsoft.com/office/word/2006/wordml" xmlns:wps="http://schemas.microsoft.com/office/word/2010/wordprocessingShape" mc:Ignorable="w14 w15 w16se w16cid w16 w16cex w16sdtdh wp14">
+<w:hdr xmlns:wpc="http://schemas.microsoft.com/office/word/2010/wordprocessingCanvas" xmlns:cx="http://schemas.microsoft.com/office/drawing/2014/chartex" xmlns:cx1="http://schemas.microsoft.com/office/drawing/2015/9/8/chartex" xmlns:cx2="http://schemas.microsoft.com/office/drawing/2015/10/21/chartex" xmlns:cx3="http://schemas.microsoft.com/office/drawing/2016/5/9/chartex" xmlns:cx4="http://schemas.microsoft.com/office/drawing/2016/5/10/chartex" xmlns:cx5="http://schemas.microsoft.com/office/drawing/2016/5/11/chartex" xmlns:cx6="http://schemas.microsoft.com/office/drawing/2016/5/12/chartex" xmlns:cx7="http://schemas.microsoft.com/office/drawing/2016/5/13/chartex" xmlns:cx8="http://schemas.microsoft.com/office/drawing/2016/5/14/chartex" xmlns:mc="http://schemas.openxmlformats.org/markup-compatibility/2006" xmlns:aink="http://schemas.microsoft.com/office/drawing/2016/ink" xmlns:am3d="http://schemas.microsoft.com/office/drawing/2017/model3d" xmlns:o="urn:schemas-microsoft-com:office:office" xmlns:oel="http://schemas.microsoft.com/office/2019/extlst" xmlns:r="http://schemas.openxmlformats.org/officeDocument/2006/relationships" xmlns:m="http://schemas.openxmlformats.org/officeDocument/2006/math" xmlns:v="urn:schemas-microsoft-com:vml" xmlns:wp14="http://schemas.microsoft.com/office/word/2010/wordprocessingDrawing" xmlns:wp="http://schemas.openxmlformats.org/drawingml/2006/wordprocessingDrawing" xmlns:w10="urn:schemas-microsoft-com:office:word" xmlns:w="http://schemas.openxmlformats.org/wordprocessingml/2006/main" xmlns:w14="http://schemas.microsoft.com/office/word/2010/wordml" xmlns:w15="http://schemas.microsoft.com/office/word/2012/wordml" xmlns:w16cex="http://schemas.microsoft.com/office/word/2018/wordml/cex" xmlns:w16cid="http://schemas.microsoft.com/office/word/2016/wordml/cid" xmlns:w16="http://schemas.microsoft.com/office/word/2018/wordml" xmlns:w16sdtdh="http://schemas.microsoft.com/office/word/2020/wordml/sdtdatahash" xmlns:w16se="http://schemas.microsoft.com/office/word/2015/wordml/symex" xmlns:wpg="http://schemas.microsoft.com/office/word/2010/wordprocessingGroup" xmlns:wpi="http://schemas.microsoft.com/office/word/2010/wordprocessingInk" xmlns:wne="http://schemas.microsoft.com/office/word/2006/wordml" xmlns:wps="http://schemas.microsoft.com/office/word/2010/wordprocessingShape" mc:Ignorable="w14 w15 w16se w16cid w16 w16cex w16sdtdh wp14">
   <w:p>
     <w:pPr>
       <w:spacing w:after="0" w:line="240" w:lineRule="auto"/>
@@ -2809,17 +3240,6 @@
         <w:rPr>
           <w:rStyle w:val="Hyperlink"/>
         </w:rPr>
-        <w:t>rosseleen.nunez@stonybrook.edu</w:t>
-      </w:r>
-    </w:hyperlink>
-    <w:r>
-      <w:t xml:space="preserve"> | </w:t>
-    </w:r>
-    <w:hyperlink r:id="rId2" w:history="1">
-      <w:r>
-        <w:rPr>
-          <w:rStyle w:val="Hyperlink"/>
-        </w:rPr>
         <w:t>nrosseleen@gmail.com</w:t>
       </w:r>
     </w:hyperlink>
@@ -2829,12 +3249,24 @@
     <w:r>
       <w:t xml:space="preserve">| </w:t>
     </w:r>
-    <w:hyperlink r:id="rId3" w:history="1">
+    <w:hyperlink r:id="rId2" w:history="1">
       <w:r>
         <w:rPr>
           <w:rStyle w:val="Hyperlink"/>
         </w:rPr>
-        <w:t>https://rossnunez.github.io/</w:t>
+        <w:t>rossnunez.g</w:t>
+      </w:r>
+      <w:r>
+        <w:rPr>
+          <w:rStyle w:val="Hyperlink"/>
+        </w:rPr>
+        <w:t>i</w:t>
+      </w:r>
+      <w:r>
+        <w:rPr>
+          <w:rStyle w:val="Hyperlink"/>
+        </w:rPr>
+        <w:t>thub.io/</w:t>
       </w:r>
     </w:hyperlink>
     <w:r>
@@ -2845,8 +3277,120 @@
 </file>
 
 <file path=word/numbering.xml><?xml version="1.0" encoding="utf-8"?>
-<w:numbering xmlns:wpc="http://schemas.microsoft.com/office/word/2010/wordprocessingCanvas" xmlns:cx="http://schemas.microsoft.com/office/drawing/2014/chartex" xmlns:cx1="http://schemas.microsoft.com/office/drawing/2015/9/8/chartex" xmlns:cx2="http://schemas.microsoft.com/office/drawing/2015/10/21/chartex" xmlns:cx3="http://schemas.microsoft.com/office/drawing/2016/5/9/chartex" xmlns:cx4="http://schemas.microsoft.com/office/drawing/2016/5/10/chartex" xmlns:cx5="http://schemas.microsoft.com/office/drawing/2016/5/11/chartex" xmlns:cx6="http://schemas.microsoft.com/office/drawing/2016/5/12/chartex" xmlns:cx7="http://schemas.microsoft.com/office/drawing/2016/5/13/chartex" xmlns:cx8="http://schemas.microsoft.com/office/drawing/2016/5/14/chartex" xmlns:mc="http://schemas.openxmlformats.org/markup-compatibility/2006" xmlns:aink="http://schemas.microsoft.com/office/drawing/2016/ink" xmlns:am3d="http://schemas.microsoft.com/office/drawing/2017/model3d" xmlns:o="urn:schemas-microsoft-com:office:office" xmlns:r="http://schemas.openxmlformats.org/officeDocument/2006/relationships" xmlns:m="http://schemas.openxmlformats.org/officeDocument/2006/math" xmlns:v="urn:schemas-microsoft-com:vml" xmlns:wp14="http://schemas.microsoft.com/office/word/2010/wordprocessingDrawing" xmlns:wp="http://schemas.openxmlformats.org/drawingml/2006/wordprocessingDrawing" xmlns:w10="urn:schemas-microsoft-com:office:word" xmlns:w="http://schemas.openxmlformats.org/wordprocessingml/2006/main" xmlns:w14="http://schemas.microsoft.com/office/word/2010/wordml" xmlns:w15="http://schemas.microsoft.com/office/word/2012/wordml" xmlns:w16cex="http://schemas.microsoft.com/office/word/2018/wordml/cex" xmlns:w16cid="http://schemas.microsoft.com/office/word/2016/wordml/cid" xmlns:w16="http://schemas.microsoft.com/office/word/2018/wordml" xmlns:w16sdtdh="http://schemas.microsoft.com/office/word/2020/wordml/sdtdatahash" xmlns:w16se="http://schemas.microsoft.com/office/word/2015/wordml/symex" xmlns:wpg="http://schemas.microsoft.com/office/word/2010/wordprocessingGroup" xmlns:wpi="http://schemas.microsoft.com/office/word/2010/wordprocessingInk" xmlns:wne="http://schemas.microsoft.com/office/word/2006/wordml" xmlns:wps="http://schemas.microsoft.com/office/word/2010/wordprocessingShape" mc:Ignorable="w14 w15 w16se w16cid w16 w16cex w16sdtdh wp14">
+<w:numbering xmlns:wpc="http://schemas.microsoft.com/office/word/2010/wordprocessingCanvas" xmlns:cx="http://schemas.microsoft.com/office/drawing/2014/chartex" xmlns:cx1="http://schemas.microsoft.com/office/drawing/2015/9/8/chartex" xmlns:cx2="http://schemas.microsoft.com/office/drawing/2015/10/21/chartex" xmlns:cx3="http://schemas.microsoft.com/office/drawing/2016/5/9/chartex" xmlns:cx4="http://schemas.microsoft.com/office/drawing/2016/5/10/chartex" xmlns:cx5="http://schemas.microsoft.com/office/drawing/2016/5/11/chartex" xmlns:cx6="http://schemas.microsoft.com/office/drawing/2016/5/12/chartex" xmlns:cx7="http://schemas.microsoft.com/office/drawing/2016/5/13/chartex" xmlns:cx8="http://schemas.microsoft.com/office/drawing/2016/5/14/chartex" xmlns:mc="http://schemas.openxmlformats.org/markup-compatibility/2006" xmlns:aink="http://schemas.microsoft.com/office/drawing/2016/ink" xmlns:am3d="http://schemas.microsoft.com/office/drawing/2017/model3d" xmlns:o="urn:schemas-microsoft-com:office:office" xmlns:oel="http://schemas.microsoft.com/office/2019/extlst" xmlns:r="http://schemas.openxmlformats.org/officeDocument/2006/relationships" xmlns:m="http://schemas.openxmlformats.org/officeDocument/2006/math" xmlns:v="urn:schemas-microsoft-com:vml" xmlns:wp14="http://schemas.microsoft.com/office/word/2010/wordprocessingDrawing" xmlns:wp="http://schemas.openxmlformats.org/drawingml/2006/wordprocessingDrawing" xmlns:w10="urn:schemas-microsoft-com:office:word" xmlns:w="http://schemas.openxmlformats.org/wordprocessingml/2006/main" xmlns:w14="http://schemas.microsoft.com/office/word/2010/wordml" xmlns:w15="http://schemas.microsoft.com/office/word/2012/wordml" xmlns:w16cex="http://schemas.microsoft.com/office/word/2018/wordml/cex" xmlns:w16cid="http://schemas.microsoft.com/office/word/2016/wordml/cid" xmlns:w16="http://schemas.microsoft.com/office/word/2018/wordml" xmlns:w16sdtdh="http://schemas.microsoft.com/office/word/2020/wordml/sdtdatahash" xmlns:w16se="http://schemas.microsoft.com/office/word/2015/wordml/symex" xmlns:wpg="http://schemas.microsoft.com/office/word/2010/wordprocessingGroup" xmlns:wpi="http://schemas.microsoft.com/office/word/2010/wordprocessingInk" xmlns:wne="http://schemas.microsoft.com/office/word/2006/wordml" xmlns:wps="http://schemas.microsoft.com/office/word/2010/wordprocessingShape" mc:Ignorable="w14 w15 w16se w16cid w16 w16cex w16sdtdh wp14">
   <w:abstractNum w:abstractNumId="0" w15:restartNumberingAfterBreak="0">
+    <w:nsid w:val="009924DD"/>
+    <w:multiLevelType w:val="hybridMultilevel"/>
+    <w:tmpl w:val="9ACE3FBA"/>
+    <w:lvl w:ilvl="0" w:tplc="293EA850">
+      <w:numFmt w:val="bullet"/>
+      <w:lvlText w:val=""/>
+      <w:lvlJc w:val="left"/>
+      <w:pPr>
+        <w:ind w:left="720" w:hanging="360"/>
+      </w:pPr>
+      <w:rPr>
+        <w:rFonts w:ascii="Symbol" w:eastAsia="Times New Roman" w:hAnsi="Symbol" w:cs="Times New Roman" w:hint="default"/>
+      </w:rPr>
+    </w:lvl>
+    <w:lvl w:ilvl="1" w:tplc="04090003" w:tentative="1">
+      <w:start w:val="1"/>
+      <w:numFmt w:val="bullet"/>
+      <w:lvlText w:val="o"/>
+      <w:lvlJc w:val="left"/>
+      <w:pPr>
+        <w:ind w:left="1440" w:hanging="360"/>
+      </w:pPr>
+      <w:rPr>
+        <w:rFonts w:ascii="Courier New" w:hAnsi="Courier New" w:cs="Courier New" w:hint="default"/>
+      </w:rPr>
+    </w:lvl>
+    <w:lvl w:ilvl="2" w:tplc="04090005" w:tentative="1">
+      <w:start w:val="1"/>
+      <w:numFmt w:val="bullet"/>
+      <w:lvlText w:val=""/>
+      <w:lvlJc w:val="left"/>
+      <w:pPr>
+        <w:ind w:left="2160" w:hanging="360"/>
+      </w:pPr>
+      <w:rPr>
+        <w:rFonts w:ascii="Wingdings" w:hAnsi="Wingdings" w:hint="default"/>
+      </w:rPr>
+    </w:lvl>
+    <w:lvl w:ilvl="3" w:tplc="04090001" w:tentative="1">
+      <w:start w:val="1"/>
+      <w:numFmt w:val="bullet"/>
+      <w:lvlText w:val=""/>
+      <w:lvlJc w:val="left"/>
+      <w:pPr>
+        <w:ind w:left="2880" w:hanging="360"/>
+      </w:pPr>
+      <w:rPr>
+        <w:rFonts w:ascii="Symbol" w:hAnsi="Symbol" w:hint="default"/>
+      </w:rPr>
+    </w:lvl>
+    <w:lvl w:ilvl="4" w:tplc="04090003" w:tentative="1">
+      <w:start w:val="1"/>
+      <w:numFmt w:val="bullet"/>
+      <w:lvlText w:val="o"/>
+      <w:lvlJc w:val="left"/>
+      <w:pPr>
+        <w:ind w:left="3600" w:hanging="360"/>
+      </w:pPr>
+      <w:rPr>
+        <w:rFonts w:ascii="Courier New" w:hAnsi="Courier New" w:cs="Courier New" w:hint="default"/>
+      </w:rPr>
+    </w:lvl>
+    <w:lvl w:ilvl="5" w:tplc="04090005" w:tentative="1">
+      <w:start w:val="1"/>
+      <w:numFmt w:val="bullet"/>
+      <w:lvlText w:val=""/>
+      <w:lvlJc w:val="left"/>
+      <w:pPr>
+        <w:ind w:left="4320" w:hanging="360"/>
+      </w:pPr>
+      <w:rPr>
+        <w:rFonts w:ascii="Wingdings" w:hAnsi="Wingdings" w:hint="default"/>
+      </w:rPr>
+    </w:lvl>
+    <w:lvl w:ilvl="6" w:tplc="04090001" w:tentative="1">
+      <w:start w:val="1"/>
+      <w:numFmt w:val="bullet"/>
+      <w:lvlText w:val=""/>
+      <w:lvlJc w:val="left"/>
+      <w:pPr>
+        <w:ind w:left="5040" w:hanging="360"/>
+      </w:pPr>
+      <w:rPr>
+        <w:rFonts w:ascii="Symbol" w:hAnsi="Symbol" w:hint="default"/>
+      </w:rPr>
+    </w:lvl>
+    <w:lvl w:ilvl="7" w:tplc="04090003" w:tentative="1">
+      <w:start w:val="1"/>
+      <w:numFmt w:val="bullet"/>
+      <w:lvlText w:val="o"/>
+      <w:lvlJc w:val="left"/>
+      <w:pPr>
+        <w:ind w:left="5760" w:hanging="360"/>
+      </w:pPr>
+      <w:rPr>
+        <w:rFonts w:ascii="Courier New" w:hAnsi="Courier New" w:cs="Courier New" w:hint="default"/>
+      </w:rPr>
+    </w:lvl>
+    <w:lvl w:ilvl="8" w:tplc="04090005" w:tentative="1">
+      <w:start w:val="1"/>
+      <w:numFmt w:val="bullet"/>
+      <w:lvlText w:val=""/>
+      <w:lvlJc w:val="left"/>
+      <w:pPr>
+        <w:ind w:left="6480" w:hanging="360"/>
+      </w:pPr>
+      <w:rPr>
+        <w:rFonts w:ascii="Wingdings" w:hAnsi="Wingdings" w:hint="default"/>
+      </w:rPr>
+    </w:lvl>
+  </w:abstractNum>
+  <w:abstractNum w:abstractNumId="1" w15:restartNumberingAfterBreak="0">
     <w:nsid w:val="3249499A"/>
     <w:multiLevelType w:val="hybridMultilevel"/>
     <w:tmpl w:val="BF12BEB4"/>
@@ -2958,7 +3502,7 @@
       </w:rPr>
     </w:lvl>
   </w:abstractNum>
-  <w:abstractNum w:abstractNumId="1" w15:restartNumberingAfterBreak="0">
+  <w:abstractNum w:abstractNumId="2" w15:restartNumberingAfterBreak="0">
     <w:nsid w:val="3F8B6EA7"/>
     <w:multiLevelType w:val="multilevel"/>
     <w:tmpl w:val="B2FC02F4"/>
@@ -3072,7 +3616,7 @@
       </w:rPr>
     </w:lvl>
   </w:abstractNum>
-  <w:abstractNum w:abstractNumId="2" w15:restartNumberingAfterBreak="0">
+  <w:abstractNum w:abstractNumId="3" w15:restartNumberingAfterBreak="0">
     <w:nsid w:val="501919A2"/>
     <w:multiLevelType w:val="multilevel"/>
     <w:tmpl w:val="3A089512"/>
@@ -3186,7 +3730,7 @@
       </w:rPr>
     </w:lvl>
   </w:abstractNum>
-  <w:abstractNum w:abstractNumId="3" w15:restartNumberingAfterBreak="0">
+  <w:abstractNum w:abstractNumId="4" w15:restartNumberingAfterBreak="0">
     <w:nsid w:val="50B0254F"/>
     <w:multiLevelType w:val="hybridMultilevel"/>
     <w:tmpl w:val="77EE4A76"/>
@@ -3298,7 +3842,7 @@
       </w:rPr>
     </w:lvl>
   </w:abstractNum>
-  <w:abstractNum w:abstractNumId="4" w15:restartNumberingAfterBreak="0">
+  <w:abstractNum w:abstractNumId="5" w15:restartNumberingAfterBreak="0">
     <w:nsid w:val="65497F68"/>
     <w:multiLevelType w:val="hybridMultilevel"/>
     <w:tmpl w:val="8B164470"/>
@@ -3413,7 +3957,7 @@
       </w:rPr>
     </w:lvl>
   </w:abstractNum>
-  <w:abstractNum w:abstractNumId="5" w15:restartNumberingAfterBreak="0">
+  <w:abstractNum w:abstractNumId="6" w15:restartNumberingAfterBreak="0">
     <w:nsid w:val="67020CA3"/>
     <w:multiLevelType w:val="hybridMultilevel"/>
     <w:tmpl w:val="D7AC6A18"/>
@@ -3526,22 +4070,25 @@
     </w:lvl>
   </w:abstractNum>
   <w:num w:numId="1" w16cid:durableId="571813454">
+    <w:abstractNumId w:val="2"/>
+  </w:num>
+  <w:num w:numId="2" w16cid:durableId="1894731430">
+    <w:abstractNumId w:val="3"/>
+  </w:num>
+  <w:num w:numId="3" w16cid:durableId="648751100">
+    <w:abstractNumId w:val="4"/>
+  </w:num>
+  <w:num w:numId="4" w16cid:durableId="799038395">
     <w:abstractNumId w:val="1"/>
   </w:num>
-  <w:num w:numId="2" w16cid:durableId="1894731430">
-    <w:abstractNumId w:val="2"/>
-  </w:num>
-  <w:num w:numId="3" w16cid:durableId="648751100">
-    <w:abstractNumId w:val="3"/>
-  </w:num>
-  <w:num w:numId="4" w16cid:durableId="799038395">
-    <w:abstractNumId w:val="0"/>
-  </w:num>
   <w:num w:numId="5" w16cid:durableId="700398927">
-    <w:abstractNumId w:val="4"/>
+    <w:abstractNumId w:val="5"/>
   </w:num>
   <w:num w:numId="6" w16cid:durableId="97406481">
-    <w:abstractNumId w:val="5"/>
+    <w:abstractNumId w:val="6"/>
+  </w:num>
+  <w:num w:numId="7" w16cid:durableId="603610228">
+    <w:abstractNumId w:val="0"/>
   </w:num>
 </w:numbering>
 </file>

</xml_diff>